<commit_message>
cap nhat lan 2
</commit_message>
<xml_diff>
--- a/QuyenBaoCao_LTN_Mạnh_Văn_Hiệp.docx
+++ b/QuyenBaoCao_LTN_Mạnh_Văn_Hiệp.docx
@@ -396,19 +396,8 @@
                                         <w:sz w:val="28"/>
                                         <w:szCs w:val="28"/>
                                       </w:rPr>
-                                      <w:t xml:space="preserve"> </w:t>
+                                      <w:t xml:space="preserve"> Trang</w:t>
                                     </w:r>
-                                    <w:proofErr w:type="spellStart"/>
-                                    <w:r>
-                                      <w:rPr>
-                                        <w:rFonts w:ascii="Times New Roman" w:hAnsi="Times New Roman" w:cs="Times New Roman"/>
-                                        <w:color w:val="595959" w:themeColor="text1" w:themeTint="A6"/>
-                                        <w:sz w:val="28"/>
-                                        <w:szCs w:val="28"/>
-                                      </w:rPr>
-                                      <w:t>Trang</w:t>
-                                    </w:r>
-                                    <w:proofErr w:type="spellEnd"/>
                                     <w:r>
                                       <w:rPr>
                                         <w:rFonts w:ascii="Times New Roman" w:hAnsi="Times New Roman" w:cs="Times New Roman"/>
@@ -506,19 +495,8 @@
                                   <w:sz w:val="28"/>
                                   <w:szCs w:val="28"/>
                                 </w:rPr>
-                                <w:t xml:space="preserve"> </w:t>
+                                <w:t xml:space="preserve"> Trang</w:t>
                               </w:r>
-                              <w:proofErr w:type="spellStart"/>
-                              <w:r>
-                                <w:rPr>
-                                  <w:rFonts w:ascii="Times New Roman" w:hAnsi="Times New Roman" w:cs="Times New Roman"/>
-                                  <w:color w:val="595959" w:themeColor="text1" w:themeTint="A6"/>
-                                  <w:sz w:val="28"/>
-                                  <w:szCs w:val="28"/>
-                                </w:rPr>
-                                <w:t>Trang</w:t>
-                              </w:r>
-                              <w:proofErr w:type="spellEnd"/>
                               <w:r>
                                 <w:rPr>
                                   <w:rFonts w:ascii="Times New Roman" w:hAnsi="Times New Roman" w:cs="Times New Roman"/>
@@ -2018,25 +1996,7 @@
           <w:sz w:val="26"/>
           <w:szCs w:val="26"/>
         </w:rPr>
-        <w:t xml:space="preserve"> </w:t>
-      </w:r>
-      <w:proofErr w:type="spellStart"/>
-      <w:r>
-        <w:rPr>
-          <w:rFonts w:ascii="Times New Roman" w:hAnsi="Times New Roman" w:cs="Times New Roman"/>
-          <w:sz w:val="26"/>
-          <w:szCs w:val="26"/>
-        </w:rPr>
-        <w:t>Arduino</w:t>
-      </w:r>
-      <w:proofErr w:type="spellEnd"/>
-      <w:r>
-        <w:rPr>
-          <w:rFonts w:ascii="Times New Roman" w:hAnsi="Times New Roman" w:cs="Times New Roman"/>
-          <w:sz w:val="26"/>
-          <w:szCs w:val="26"/>
-        </w:rPr>
-        <w:t>.</w:t>
+        <w:t xml:space="preserve"> Arduino.</w:t>
       </w:r>
     </w:p>
     <w:p>
@@ -2316,15 +2276,7 @@
       </w:r>
       <w:proofErr w:type="spellEnd"/>
       <w:r>
-        <w:t xml:space="preserve"> </w:t>
-      </w:r>
-      <w:proofErr w:type="spellStart"/>
-      <w:r>
-        <w:t>Arduino</w:t>
-      </w:r>
-      <w:proofErr w:type="spellEnd"/>
-      <w:r>
-        <w:t xml:space="preserve"> Uno</w:t>
+        <w:t xml:space="preserve"> Arduino Uno</w:t>
       </w:r>
     </w:p>
     <w:p>
@@ -3309,25 +3261,7 @@
           <w:sz w:val="26"/>
           <w:szCs w:val="26"/>
         </w:rPr>
-        <w:t xml:space="preserve"> </w:t>
-      </w:r>
-      <w:proofErr w:type="spellStart"/>
-      <w:r>
-        <w:rPr>
-          <w:rFonts w:ascii="Times New Roman" w:hAnsi="Times New Roman" w:cs="Times New Roman"/>
-          <w:sz w:val="26"/>
-          <w:szCs w:val="26"/>
-        </w:rPr>
-        <w:t>Arduino</w:t>
-      </w:r>
-      <w:proofErr w:type="spellEnd"/>
-      <w:r>
-        <w:rPr>
-          <w:rFonts w:ascii="Times New Roman" w:hAnsi="Times New Roman" w:cs="Times New Roman"/>
-          <w:sz w:val="26"/>
-          <w:szCs w:val="26"/>
-        </w:rPr>
-        <w:t>.</w:t>
+        <w:t xml:space="preserve"> Arduino.</w:t>
       </w:r>
     </w:p>
     <w:p>
@@ -3623,15 +3557,7 @@
       </w:r>
       <w:proofErr w:type="spellEnd"/>
       <w:r>
-        <w:t xml:space="preserve"> </w:t>
-      </w:r>
-      <w:proofErr w:type="spellStart"/>
-      <w:r>
-        <w:t>Arduino</w:t>
-      </w:r>
-      <w:proofErr w:type="spellEnd"/>
-      <w:r>
-        <w:t xml:space="preserve"> Uno</w:t>
+        <w:t xml:space="preserve"> Arduino Uno</w:t>
       </w:r>
     </w:p>
     <w:p>
@@ -4628,25 +4554,7 @@
           <w:sz w:val="26"/>
           <w:szCs w:val="26"/>
         </w:rPr>
-        <w:t xml:space="preserve"> </w:t>
-      </w:r>
-      <w:proofErr w:type="spellStart"/>
-      <w:r>
-        <w:rPr>
-          <w:rFonts w:ascii="Times New Roman" w:hAnsi="Times New Roman" w:cs="Times New Roman"/>
-          <w:sz w:val="26"/>
-          <w:szCs w:val="26"/>
-        </w:rPr>
-        <w:t>Arduino</w:t>
-      </w:r>
-      <w:proofErr w:type="spellEnd"/>
-      <w:r>
-        <w:rPr>
-          <w:rFonts w:ascii="Times New Roman" w:hAnsi="Times New Roman" w:cs="Times New Roman"/>
-          <w:sz w:val="26"/>
-          <w:szCs w:val="26"/>
-        </w:rPr>
-        <w:t xml:space="preserve"> ở </w:t>
+        <w:t xml:space="preserve"> Arduino ở </w:t>
       </w:r>
       <w:proofErr w:type="spellStart"/>
       <w:r>
@@ -5024,15 +4932,7 @@
       </w:r>
       <w:proofErr w:type="spellEnd"/>
       <w:r>
-        <w:t xml:space="preserve"> </w:t>
-      </w:r>
-      <w:proofErr w:type="spellStart"/>
-      <w:r>
-        <w:t>Arduino</w:t>
-      </w:r>
-      <w:proofErr w:type="spellEnd"/>
-      <w:r>
-        <w:t xml:space="preserve"> Uno</w:t>
+        <w:t xml:space="preserve"> Arduino Uno</w:t>
       </w:r>
     </w:p>
     <w:p>
@@ -6089,8 +5989,6 @@
         </w:rPr>
         <w:t xml:space="preserve"> </w:t>
       </w:r>
-      <w:bookmarkStart w:id="0" w:name="_GoBack"/>
-      <w:bookmarkEnd w:id="0"/>
       <w:r>
         <w:rPr>
           <w:rFonts w:ascii="Times New Roman" w:hAnsi="Times New Roman" w:cs="Times New Roman"/>
@@ -6267,25 +6165,7 @@
           <w:sz w:val="26"/>
           <w:szCs w:val="26"/>
         </w:rPr>
-        <w:t xml:space="preserve"> </w:t>
-      </w:r>
-      <w:proofErr w:type="spellStart"/>
-      <w:r>
-        <w:rPr>
-          <w:rFonts w:ascii="Times New Roman" w:hAnsi="Times New Roman" w:cs="Times New Roman"/>
-          <w:sz w:val="26"/>
-          <w:szCs w:val="26"/>
-        </w:rPr>
-        <w:t>Arduino</w:t>
-      </w:r>
-      <w:proofErr w:type="spellEnd"/>
-      <w:r>
-        <w:rPr>
-          <w:rFonts w:ascii="Times New Roman" w:hAnsi="Times New Roman" w:cs="Times New Roman"/>
-          <w:sz w:val="26"/>
-          <w:szCs w:val="26"/>
-        </w:rPr>
-        <w:t>.</w:t>
+        <w:t xml:space="preserve"> Arduino.</w:t>
       </w:r>
     </w:p>
     <w:p>
@@ -6660,15 +6540,7 @@
       </w:r>
       <w:proofErr w:type="spellEnd"/>
       <w:r>
-        <w:t xml:space="preserve"> </w:t>
-      </w:r>
-      <w:proofErr w:type="spellStart"/>
-      <w:r>
-        <w:t>Arduino</w:t>
-      </w:r>
-      <w:proofErr w:type="spellEnd"/>
-      <w:r>
-        <w:t xml:space="preserve"> Uno</w:t>
+        <w:t xml:space="preserve"> Arduino Uno</w:t>
       </w:r>
     </w:p>
     <w:p>
@@ -9163,25 +9035,7 @@
           <w:sz w:val="26"/>
           <w:szCs w:val="26"/>
         </w:rPr>
-        <w:t xml:space="preserve"> </w:t>
-      </w:r>
-      <w:proofErr w:type="spellStart"/>
-      <w:r>
-        <w:rPr>
-          <w:rFonts w:ascii="Times New Roman" w:hAnsi="Times New Roman" w:cs="Times New Roman"/>
-          <w:sz w:val="26"/>
-          <w:szCs w:val="26"/>
-        </w:rPr>
-        <w:t>Arduino</w:t>
-      </w:r>
-      <w:proofErr w:type="spellEnd"/>
-      <w:r>
-        <w:rPr>
-          <w:rFonts w:ascii="Times New Roman" w:hAnsi="Times New Roman" w:cs="Times New Roman"/>
-          <w:sz w:val="26"/>
-          <w:szCs w:val="26"/>
-        </w:rPr>
-        <w:t>.</w:t>
+        <w:t xml:space="preserve"> Arduino.</w:t>
       </w:r>
     </w:p>
     <w:p>
@@ -9457,15 +9311,7 @@
       </w:r>
       <w:proofErr w:type="spellEnd"/>
       <w:r>
-        <w:t xml:space="preserve"> </w:t>
-      </w:r>
-      <w:proofErr w:type="spellStart"/>
-      <w:r>
-        <w:t>Arduino</w:t>
-      </w:r>
-      <w:proofErr w:type="spellEnd"/>
-      <w:r>
-        <w:t xml:space="preserve"> Uno</w:t>
+        <w:t xml:space="preserve"> Arduino Uno</w:t>
       </w:r>
     </w:p>
     <w:p>
@@ -11184,25 +11030,7 @@
           <w:sz w:val="26"/>
           <w:szCs w:val="26"/>
         </w:rPr>
-        <w:t xml:space="preserve"> </w:t>
-      </w:r>
-      <w:proofErr w:type="spellStart"/>
-      <w:r>
-        <w:rPr>
-          <w:rFonts w:ascii="Times New Roman" w:hAnsi="Times New Roman" w:cs="Times New Roman"/>
-          <w:sz w:val="26"/>
-          <w:szCs w:val="26"/>
-        </w:rPr>
-        <w:t>Arduino</w:t>
-      </w:r>
-      <w:proofErr w:type="spellEnd"/>
-      <w:r>
-        <w:rPr>
-          <w:rFonts w:ascii="Times New Roman" w:hAnsi="Times New Roman" w:cs="Times New Roman"/>
-          <w:sz w:val="26"/>
-          <w:szCs w:val="26"/>
-        </w:rPr>
-        <w:t>.</w:t>
+        <w:t xml:space="preserve"> Arduino.</w:t>
       </w:r>
     </w:p>
     <w:p>
@@ -11386,15 +11214,7 @@
       </w:r>
       <w:proofErr w:type="spellEnd"/>
       <w:r>
-        <w:t xml:space="preserve"> </w:t>
-      </w:r>
-      <w:proofErr w:type="spellStart"/>
-      <w:r>
-        <w:t>Arduino</w:t>
-      </w:r>
-      <w:proofErr w:type="spellEnd"/>
-      <w:r>
-        <w:t xml:space="preserve"> Uno</w:t>
+        <w:t xml:space="preserve"> Arduino Uno</w:t>
       </w:r>
     </w:p>
     <w:p>
@@ -12896,6 +12716,4186 @@
         </w:rPr>
         <w:t>}</w:t>
       </w:r>
+    </w:p>
+    <w:p/>
+    <w:p/>
+    <w:p>
+      <w:pPr>
+        <w:pStyle w:val="Heading1"/>
+        <w:spacing w:after="240"/>
+      </w:pPr>
+      <w:r>
+        <w:br/>
+      </w:r>
+      <w:proofErr w:type="spellStart"/>
+      <w:proofErr w:type="gramStart"/>
+      <w:r>
+        <w:t>Bài</w:t>
+      </w:r>
+      <w:proofErr w:type="spellEnd"/>
+      <w:r>
+        <w:t xml:space="preserve"> 8</w:t>
+      </w:r>
+      <w:r>
+        <w:t>.</w:t>
+      </w:r>
+      <w:proofErr w:type="gramEnd"/>
+      <w:r>
+        <w:t xml:space="preserve"> </w:t>
+      </w:r>
+      <w:proofErr w:type="spellStart"/>
+      <w:r>
+        <w:t>Nháy</w:t>
+      </w:r>
+      <w:proofErr w:type="spellEnd"/>
+      <w:r>
+        <w:t xml:space="preserve"> </w:t>
+      </w:r>
+      <w:proofErr w:type="spellStart"/>
+      <w:r>
+        <w:t>đèn</w:t>
+      </w:r>
+      <w:proofErr w:type="spellEnd"/>
+      <w:r>
+        <w:t xml:space="preserve"> LED RGB</w:t>
+      </w:r>
+    </w:p>
+    <w:p>
+      <w:pPr>
+        <w:pStyle w:val="Heading2"/>
+        <w:numPr>
+          <w:ilvl w:val="0"/>
+          <w:numId w:val="28"/>
+        </w:numPr>
+      </w:pPr>
+      <w:proofErr w:type="spellStart"/>
+      <w:r>
+        <w:t>Mô</w:t>
+      </w:r>
+      <w:proofErr w:type="spellEnd"/>
+      <w:r>
+        <w:t xml:space="preserve"> </w:t>
+      </w:r>
+      <w:proofErr w:type="spellStart"/>
+      <w:r>
+        <w:t>tả</w:t>
+      </w:r>
+      <w:proofErr w:type="spellEnd"/>
+    </w:p>
+    <w:p>
+      <w:pPr>
+        <w:spacing w:before="120" w:after="120"/>
+        <w:ind w:left="720"/>
+        <w:rPr>
+          <w:rFonts w:ascii="Times New Roman" w:hAnsi="Times New Roman" w:cs="Times New Roman"/>
+          <w:sz w:val="26"/>
+          <w:szCs w:val="26"/>
+        </w:rPr>
+      </w:pPr>
+      <w:proofErr w:type="spellStart"/>
+      <w:r>
+        <w:rPr>
+          <w:rFonts w:ascii="Times New Roman" w:hAnsi="Times New Roman" w:cs="Times New Roman"/>
+          <w:sz w:val="26"/>
+          <w:szCs w:val="26"/>
+        </w:rPr>
+        <w:t>Hệ</w:t>
+      </w:r>
+      <w:proofErr w:type="spellEnd"/>
+      <w:r>
+        <w:rPr>
+          <w:rFonts w:ascii="Times New Roman" w:hAnsi="Times New Roman" w:cs="Times New Roman"/>
+          <w:sz w:val="26"/>
+          <w:szCs w:val="26"/>
+        </w:rPr>
+        <w:t xml:space="preserve"> </w:t>
+      </w:r>
+      <w:proofErr w:type="spellStart"/>
+      <w:r>
+        <w:rPr>
+          <w:rFonts w:ascii="Times New Roman" w:hAnsi="Times New Roman" w:cs="Times New Roman"/>
+          <w:sz w:val="26"/>
+          <w:szCs w:val="26"/>
+        </w:rPr>
+        <w:t>thống</w:t>
+      </w:r>
+      <w:proofErr w:type="spellEnd"/>
+      <w:r>
+        <w:rPr>
+          <w:rFonts w:ascii="Times New Roman" w:hAnsi="Times New Roman" w:cs="Times New Roman"/>
+          <w:sz w:val="26"/>
+          <w:szCs w:val="26"/>
+        </w:rPr>
+        <w:t xml:space="preserve"> </w:t>
+      </w:r>
+      <w:proofErr w:type="spellStart"/>
+      <w:r>
+        <w:rPr>
+          <w:rFonts w:ascii="Times New Roman" w:hAnsi="Times New Roman" w:cs="Times New Roman"/>
+          <w:sz w:val="26"/>
+          <w:szCs w:val="26"/>
+        </w:rPr>
+        <w:t>được</w:t>
+      </w:r>
+      <w:proofErr w:type="spellEnd"/>
+      <w:r>
+        <w:rPr>
+          <w:rFonts w:ascii="Times New Roman" w:hAnsi="Times New Roman" w:cs="Times New Roman"/>
+          <w:sz w:val="26"/>
+          <w:szCs w:val="26"/>
+        </w:rPr>
+        <w:t xml:space="preserve"> </w:t>
+      </w:r>
+      <w:proofErr w:type="spellStart"/>
+      <w:r>
+        <w:rPr>
+          <w:rFonts w:ascii="Times New Roman" w:hAnsi="Times New Roman" w:cs="Times New Roman"/>
+          <w:sz w:val="26"/>
+          <w:szCs w:val="26"/>
+        </w:rPr>
+        <w:t>thiết</w:t>
+      </w:r>
+      <w:proofErr w:type="spellEnd"/>
+      <w:r>
+        <w:rPr>
+          <w:rFonts w:ascii="Times New Roman" w:hAnsi="Times New Roman" w:cs="Times New Roman"/>
+          <w:sz w:val="26"/>
+          <w:szCs w:val="26"/>
+        </w:rPr>
+        <w:t xml:space="preserve"> </w:t>
+      </w:r>
+      <w:proofErr w:type="spellStart"/>
+      <w:r>
+        <w:rPr>
+          <w:rFonts w:ascii="Times New Roman" w:hAnsi="Times New Roman" w:cs="Times New Roman"/>
+          <w:sz w:val="26"/>
+          <w:szCs w:val="26"/>
+        </w:rPr>
+        <w:t>kế</w:t>
+      </w:r>
+      <w:proofErr w:type="spellEnd"/>
+      <w:r>
+        <w:rPr>
+          <w:rFonts w:ascii="Times New Roman" w:hAnsi="Times New Roman" w:cs="Times New Roman"/>
+          <w:sz w:val="26"/>
+          <w:szCs w:val="26"/>
+        </w:rPr>
+        <w:t xml:space="preserve"> </w:t>
+      </w:r>
+      <w:proofErr w:type="spellStart"/>
+      <w:r>
+        <w:rPr>
+          <w:rFonts w:ascii="Times New Roman" w:hAnsi="Times New Roman" w:cs="Times New Roman"/>
+          <w:sz w:val="26"/>
+          <w:szCs w:val="26"/>
+        </w:rPr>
+        <w:t>điều</w:t>
+      </w:r>
+      <w:proofErr w:type="spellEnd"/>
+      <w:r>
+        <w:rPr>
+          <w:rFonts w:ascii="Times New Roman" w:hAnsi="Times New Roman" w:cs="Times New Roman"/>
+          <w:sz w:val="26"/>
+          <w:szCs w:val="26"/>
+        </w:rPr>
+        <w:t xml:space="preserve"> </w:t>
+      </w:r>
+      <w:proofErr w:type="spellStart"/>
+      <w:r>
+        <w:rPr>
+          <w:rFonts w:ascii="Times New Roman" w:hAnsi="Times New Roman" w:cs="Times New Roman"/>
+          <w:sz w:val="26"/>
+          <w:szCs w:val="26"/>
+        </w:rPr>
+        <w:t>khiển</w:t>
+      </w:r>
+      <w:proofErr w:type="spellEnd"/>
+      <w:r>
+        <w:rPr>
+          <w:rFonts w:ascii="Times New Roman" w:hAnsi="Times New Roman" w:cs="Times New Roman"/>
+          <w:sz w:val="26"/>
+          <w:szCs w:val="26"/>
+        </w:rPr>
+        <w:t xml:space="preserve"> </w:t>
+      </w:r>
+      <w:proofErr w:type="spellStart"/>
+      <w:r>
+        <w:rPr>
+          <w:rFonts w:ascii="Times New Roman" w:hAnsi="Times New Roman" w:cs="Times New Roman"/>
+          <w:sz w:val="26"/>
+          <w:szCs w:val="26"/>
+        </w:rPr>
+        <w:t>làm</w:t>
+      </w:r>
+      <w:proofErr w:type="spellEnd"/>
+      <w:r>
+        <w:rPr>
+          <w:rFonts w:ascii="Times New Roman" w:hAnsi="Times New Roman" w:cs="Times New Roman"/>
+          <w:sz w:val="26"/>
+          <w:szCs w:val="26"/>
+        </w:rPr>
+        <w:t xml:space="preserve"> </w:t>
+      </w:r>
+      <w:proofErr w:type="spellStart"/>
+      <w:r>
+        <w:rPr>
+          <w:rFonts w:ascii="Times New Roman" w:hAnsi="Times New Roman" w:cs="Times New Roman"/>
+          <w:sz w:val="26"/>
+          <w:szCs w:val="26"/>
+        </w:rPr>
+        <w:t>đèn</w:t>
+      </w:r>
+      <w:proofErr w:type="spellEnd"/>
+      <w:r>
+        <w:rPr>
+          <w:rFonts w:ascii="Times New Roman" w:hAnsi="Times New Roman" w:cs="Times New Roman"/>
+          <w:sz w:val="26"/>
+          <w:szCs w:val="26"/>
+        </w:rPr>
+        <w:t xml:space="preserve"> RGB </w:t>
+      </w:r>
+      <w:proofErr w:type="spellStart"/>
+      <w:r>
+        <w:rPr>
+          <w:rFonts w:ascii="Times New Roman" w:hAnsi="Times New Roman" w:cs="Times New Roman"/>
+          <w:sz w:val="26"/>
+          <w:szCs w:val="26"/>
+        </w:rPr>
+        <w:t>sáng</w:t>
+      </w:r>
+      <w:proofErr w:type="spellEnd"/>
+      <w:r>
+        <w:rPr>
+          <w:rFonts w:ascii="Times New Roman" w:hAnsi="Times New Roman" w:cs="Times New Roman"/>
+          <w:sz w:val="26"/>
+          <w:szCs w:val="26"/>
+        </w:rPr>
+        <w:t xml:space="preserve"> ở </w:t>
+      </w:r>
+      <w:proofErr w:type="spellStart"/>
+      <w:r>
+        <w:rPr>
+          <w:rFonts w:ascii="Times New Roman" w:hAnsi="Times New Roman" w:cs="Times New Roman"/>
+          <w:sz w:val="26"/>
+          <w:szCs w:val="26"/>
+        </w:rPr>
+        <w:t>màu</w:t>
+      </w:r>
+      <w:proofErr w:type="spellEnd"/>
+      <w:r>
+        <w:rPr>
+          <w:rFonts w:ascii="Times New Roman" w:hAnsi="Times New Roman" w:cs="Times New Roman"/>
+          <w:sz w:val="26"/>
+          <w:szCs w:val="26"/>
+        </w:rPr>
+        <w:t xml:space="preserve"> </w:t>
+      </w:r>
+      <w:proofErr w:type="spellStart"/>
+      <w:r>
+        <w:rPr>
+          <w:rFonts w:ascii="Times New Roman" w:hAnsi="Times New Roman" w:cs="Times New Roman"/>
+          <w:sz w:val="26"/>
+          <w:szCs w:val="26"/>
+        </w:rPr>
+        <w:t>đỏ</w:t>
+      </w:r>
+      <w:proofErr w:type="spellEnd"/>
+      <w:r>
+        <w:rPr>
+          <w:rFonts w:ascii="Times New Roman" w:hAnsi="Times New Roman" w:cs="Times New Roman"/>
+          <w:sz w:val="26"/>
+          <w:szCs w:val="26"/>
+        </w:rPr>
+        <w:t xml:space="preserve">, </w:t>
+      </w:r>
+      <w:proofErr w:type="spellStart"/>
+      <w:r>
+        <w:rPr>
+          <w:rFonts w:ascii="Times New Roman" w:hAnsi="Times New Roman" w:cs="Times New Roman"/>
+          <w:sz w:val="26"/>
+          <w:szCs w:val="26"/>
+        </w:rPr>
+        <w:t>xanh</w:t>
+      </w:r>
+      <w:proofErr w:type="spellEnd"/>
+      <w:r>
+        <w:rPr>
+          <w:rFonts w:ascii="Times New Roman" w:hAnsi="Times New Roman" w:cs="Times New Roman"/>
+          <w:sz w:val="26"/>
+          <w:szCs w:val="26"/>
+        </w:rPr>
+        <w:t xml:space="preserve"> </w:t>
+      </w:r>
+      <w:proofErr w:type="spellStart"/>
+      <w:r>
+        <w:rPr>
+          <w:rFonts w:ascii="Times New Roman" w:hAnsi="Times New Roman" w:cs="Times New Roman"/>
+          <w:sz w:val="26"/>
+          <w:szCs w:val="26"/>
+        </w:rPr>
+        <w:t>lá</w:t>
+      </w:r>
+      <w:proofErr w:type="spellEnd"/>
+      <w:r>
+        <w:rPr>
+          <w:rFonts w:ascii="Times New Roman" w:hAnsi="Times New Roman" w:cs="Times New Roman"/>
+          <w:sz w:val="26"/>
+          <w:szCs w:val="26"/>
+        </w:rPr>
+        <w:t xml:space="preserve"> </w:t>
+      </w:r>
+      <w:proofErr w:type="spellStart"/>
+      <w:r>
+        <w:rPr>
+          <w:rFonts w:ascii="Times New Roman" w:hAnsi="Times New Roman" w:cs="Times New Roman"/>
+          <w:sz w:val="26"/>
+          <w:szCs w:val="26"/>
+        </w:rPr>
+        <w:t>cây</w:t>
+      </w:r>
+      <w:proofErr w:type="spellEnd"/>
+      <w:r>
+        <w:rPr>
+          <w:rFonts w:ascii="Times New Roman" w:hAnsi="Times New Roman" w:cs="Times New Roman"/>
+          <w:sz w:val="26"/>
+          <w:szCs w:val="26"/>
+        </w:rPr>
+        <w:t xml:space="preserve">, </w:t>
+      </w:r>
+      <w:proofErr w:type="spellStart"/>
+      <w:r>
+        <w:rPr>
+          <w:rFonts w:ascii="Times New Roman" w:hAnsi="Times New Roman" w:cs="Times New Roman"/>
+          <w:sz w:val="26"/>
+          <w:szCs w:val="26"/>
+        </w:rPr>
+        <w:t>xanh</w:t>
+      </w:r>
+      <w:proofErr w:type="spellEnd"/>
+      <w:r>
+        <w:rPr>
+          <w:rFonts w:ascii="Times New Roman" w:hAnsi="Times New Roman" w:cs="Times New Roman"/>
+          <w:sz w:val="26"/>
+          <w:szCs w:val="26"/>
+        </w:rPr>
+        <w:t xml:space="preserve"> </w:t>
+      </w:r>
+      <w:proofErr w:type="spellStart"/>
+      <w:r>
+        <w:rPr>
+          <w:rFonts w:ascii="Times New Roman" w:hAnsi="Times New Roman" w:cs="Times New Roman"/>
+          <w:sz w:val="26"/>
+          <w:szCs w:val="26"/>
+        </w:rPr>
+        <w:t>dương</w:t>
+      </w:r>
+      <w:proofErr w:type="spellEnd"/>
+      <w:r>
+        <w:rPr>
+          <w:rFonts w:ascii="Times New Roman" w:hAnsi="Times New Roman" w:cs="Times New Roman"/>
+          <w:sz w:val="26"/>
+          <w:szCs w:val="26"/>
+        </w:rPr>
+        <w:t xml:space="preserve">, </w:t>
+      </w:r>
+      <w:proofErr w:type="spellStart"/>
+      <w:r>
+        <w:rPr>
+          <w:rFonts w:ascii="Times New Roman" w:hAnsi="Times New Roman" w:cs="Times New Roman"/>
+          <w:sz w:val="26"/>
+          <w:szCs w:val="26"/>
+        </w:rPr>
+        <w:t>đèn</w:t>
+      </w:r>
+      <w:proofErr w:type="spellEnd"/>
+      <w:r>
+        <w:rPr>
+          <w:rFonts w:ascii="Times New Roman" w:hAnsi="Times New Roman" w:cs="Times New Roman"/>
+          <w:sz w:val="26"/>
+          <w:szCs w:val="26"/>
+        </w:rPr>
+        <w:t xml:space="preserve"> </w:t>
+      </w:r>
+      <w:proofErr w:type="spellStart"/>
+      <w:r>
+        <w:rPr>
+          <w:rFonts w:ascii="Times New Roman" w:hAnsi="Times New Roman" w:cs="Times New Roman"/>
+          <w:sz w:val="26"/>
+          <w:szCs w:val="26"/>
+        </w:rPr>
+        <w:t>được</w:t>
+      </w:r>
+      <w:proofErr w:type="spellEnd"/>
+      <w:r>
+        <w:rPr>
+          <w:rFonts w:ascii="Times New Roman" w:hAnsi="Times New Roman" w:cs="Times New Roman"/>
+          <w:sz w:val="26"/>
+          <w:szCs w:val="26"/>
+        </w:rPr>
+        <w:t xml:space="preserve"> </w:t>
+      </w:r>
+      <w:proofErr w:type="spellStart"/>
+      <w:r>
+        <w:rPr>
+          <w:rFonts w:ascii="Times New Roman" w:hAnsi="Times New Roman" w:cs="Times New Roman"/>
+          <w:sz w:val="26"/>
+          <w:szCs w:val="26"/>
+        </w:rPr>
+        <w:t>kết</w:t>
+      </w:r>
+      <w:proofErr w:type="spellEnd"/>
+      <w:r>
+        <w:rPr>
+          <w:rFonts w:ascii="Times New Roman" w:hAnsi="Times New Roman" w:cs="Times New Roman"/>
+          <w:sz w:val="26"/>
+          <w:szCs w:val="26"/>
+        </w:rPr>
+        <w:t xml:space="preserve"> </w:t>
+      </w:r>
+      <w:proofErr w:type="spellStart"/>
+      <w:r>
+        <w:rPr>
+          <w:rFonts w:ascii="Times New Roman" w:hAnsi="Times New Roman" w:cs="Times New Roman"/>
+          <w:sz w:val="26"/>
+          <w:szCs w:val="26"/>
+        </w:rPr>
+        <w:t>nối</w:t>
+      </w:r>
+      <w:proofErr w:type="spellEnd"/>
+      <w:r>
+        <w:rPr>
+          <w:rFonts w:ascii="Times New Roman" w:hAnsi="Times New Roman" w:cs="Times New Roman"/>
+          <w:sz w:val="26"/>
+          <w:szCs w:val="26"/>
+        </w:rPr>
+        <w:t xml:space="preserve"> </w:t>
+      </w:r>
+      <w:proofErr w:type="spellStart"/>
+      <w:r>
+        <w:rPr>
+          <w:rFonts w:ascii="Times New Roman" w:hAnsi="Times New Roman" w:cs="Times New Roman"/>
+          <w:sz w:val="26"/>
+          <w:szCs w:val="26"/>
+        </w:rPr>
+        <w:t>vào</w:t>
+      </w:r>
+      <w:proofErr w:type="spellEnd"/>
+      <w:r>
+        <w:rPr>
+          <w:rFonts w:ascii="Times New Roman" w:hAnsi="Times New Roman" w:cs="Times New Roman"/>
+          <w:sz w:val="26"/>
+          <w:szCs w:val="26"/>
+        </w:rPr>
+        <w:t xml:space="preserve"> Arduino ở </w:t>
+      </w:r>
+      <w:proofErr w:type="spellStart"/>
+      <w:r>
+        <w:rPr>
+          <w:rFonts w:ascii="Times New Roman" w:hAnsi="Times New Roman" w:cs="Times New Roman"/>
+          <w:sz w:val="26"/>
+          <w:szCs w:val="26"/>
+        </w:rPr>
+        <w:t>các</w:t>
+      </w:r>
+      <w:proofErr w:type="spellEnd"/>
+      <w:r>
+        <w:rPr>
+          <w:rFonts w:ascii="Times New Roman" w:hAnsi="Times New Roman" w:cs="Times New Roman"/>
+          <w:sz w:val="26"/>
+          <w:szCs w:val="26"/>
+        </w:rPr>
+        <w:t xml:space="preserve"> </w:t>
+      </w:r>
+      <w:proofErr w:type="spellStart"/>
+      <w:r>
+        <w:rPr>
+          <w:rFonts w:ascii="Times New Roman" w:hAnsi="Times New Roman" w:cs="Times New Roman"/>
+          <w:sz w:val="26"/>
+          <w:szCs w:val="26"/>
+        </w:rPr>
+        <w:t>cổng</w:t>
+      </w:r>
+      <w:proofErr w:type="spellEnd"/>
+      <w:r>
+        <w:rPr>
+          <w:rFonts w:ascii="Times New Roman" w:hAnsi="Times New Roman" w:cs="Times New Roman"/>
+          <w:sz w:val="26"/>
+          <w:szCs w:val="26"/>
+        </w:rPr>
+        <w:t xml:space="preserve"> </w:t>
+      </w:r>
+      <w:proofErr w:type="spellStart"/>
+      <w:r>
+        <w:rPr>
+          <w:rFonts w:ascii="Times New Roman" w:hAnsi="Times New Roman" w:cs="Times New Roman"/>
+          <w:sz w:val="26"/>
+          <w:szCs w:val="26"/>
+        </w:rPr>
+        <w:t>số</w:t>
+      </w:r>
+      <w:proofErr w:type="spellEnd"/>
+      <w:r>
+        <w:rPr>
+          <w:rFonts w:ascii="Times New Roman" w:hAnsi="Times New Roman" w:cs="Times New Roman"/>
+          <w:sz w:val="26"/>
+          <w:szCs w:val="26"/>
+        </w:rPr>
+        <w:t xml:space="preserve"> 9, </w:t>
+      </w:r>
+      <w:proofErr w:type="gramStart"/>
+      <w:r>
+        <w:rPr>
+          <w:rFonts w:ascii="Times New Roman" w:hAnsi="Times New Roman" w:cs="Times New Roman"/>
+          <w:sz w:val="26"/>
+          <w:szCs w:val="26"/>
+        </w:rPr>
+        <w:t>10 ,11</w:t>
+      </w:r>
+      <w:proofErr w:type="gramEnd"/>
+      <w:r>
+        <w:rPr>
+          <w:rFonts w:ascii="Times New Roman" w:hAnsi="Times New Roman" w:cs="Times New Roman"/>
+          <w:sz w:val="26"/>
+          <w:szCs w:val="26"/>
+        </w:rPr>
+        <w:t>.</w:t>
+      </w:r>
+    </w:p>
+    <w:p>
+      <w:pPr>
+        <w:pStyle w:val="Heading2"/>
+      </w:pPr>
+      <w:proofErr w:type="spellStart"/>
+      <w:r>
+        <w:t>Sơ</w:t>
+      </w:r>
+      <w:proofErr w:type="spellEnd"/>
+      <w:r>
+        <w:t xml:space="preserve"> </w:t>
+      </w:r>
+      <w:proofErr w:type="spellStart"/>
+      <w:r>
+        <w:t>đồ</w:t>
+      </w:r>
+      <w:proofErr w:type="spellEnd"/>
+      <w:r>
+        <w:t xml:space="preserve"> </w:t>
+      </w:r>
+      <w:proofErr w:type="spellStart"/>
+      <w:r>
+        <w:t>thiết</w:t>
+      </w:r>
+      <w:proofErr w:type="spellEnd"/>
+      <w:r>
+        <w:t xml:space="preserve"> </w:t>
+      </w:r>
+      <w:proofErr w:type="spellStart"/>
+      <w:r>
+        <w:t>kế</w:t>
+      </w:r>
+      <w:proofErr w:type="spellEnd"/>
+    </w:p>
+    <w:p/>
+    <w:p>
+      <w:pPr>
+        <w:keepNext/>
+        <w:spacing w:before="120" w:after="120"/>
+        <w:ind w:left="720"/>
+        <w:jc w:val="center"/>
+      </w:pPr>
+      <w:r>
+        <w:rPr>
+          <w:rFonts w:ascii="Times New Roman" w:hAnsi="Times New Roman" w:cs="Times New Roman"/>
+          <w:b/>
+          <w:noProof/>
+          <w:sz w:val="28"/>
+          <w:szCs w:val="28"/>
+        </w:rPr>
+        <w:drawing>
+          <wp:inline distT="0" distB="0" distL="0" distR="0" wp14:anchorId="2A3BA832" wp14:editId="4DB04A6C">
+            <wp:extent cx="4102873" cy="2854518"/>
+            <wp:effectExtent l="0" t="0" r="0" b="3175"/>
+            <wp:docPr id="1" name="Picture 1"/>
+            <wp:cNvGraphicFramePr>
+              <a:graphicFrameLocks xmlns:a="http://schemas.openxmlformats.org/drawingml/2006/main" noChangeAspect="1"/>
+            </wp:cNvGraphicFramePr>
+            <a:graphic xmlns:a="http://schemas.openxmlformats.org/drawingml/2006/main">
+              <a:graphicData uri="http://schemas.openxmlformats.org/drawingml/2006/picture">
+                <pic:pic xmlns:pic="http://schemas.openxmlformats.org/drawingml/2006/picture">
+                  <pic:nvPicPr>
+                    <pic:cNvPr id="0" name="hinh_nhay_led_RGB.png"/>
+                    <pic:cNvPicPr/>
+                  </pic:nvPicPr>
+                  <pic:blipFill>
+                    <a:blip r:embed="rId22">
+                      <a:extLst>
+                        <a:ext uri="{28A0092B-C50C-407E-A947-70E740481C1C}">
+                          <a14:useLocalDpi xmlns:a14="http://schemas.microsoft.com/office/drawing/2010/main" val="0"/>
+                        </a:ext>
+                      </a:extLst>
+                    </a:blip>
+                    <a:stretch>
+                      <a:fillRect/>
+                    </a:stretch>
+                  </pic:blipFill>
+                  <pic:spPr>
+                    <a:xfrm>
+                      <a:off x="0" y="0"/>
+                      <a:ext cx="4103386" cy="2854875"/>
+                    </a:xfrm>
+                    <a:prstGeom prst="rect">
+                      <a:avLst/>
+                    </a:prstGeom>
+                  </pic:spPr>
+                </pic:pic>
+              </a:graphicData>
+            </a:graphic>
+          </wp:inline>
+        </w:drawing>
+      </w:r>
+    </w:p>
+    <w:p>
+      <w:pPr>
+        <w:pStyle w:val="Caption"/>
+        <w:jc w:val="center"/>
+        <w:rPr>
+          <w:rFonts w:cs="Times New Roman"/>
+          <w:b/>
+          <w:sz w:val="28"/>
+          <w:szCs w:val="28"/>
+        </w:rPr>
+      </w:pPr>
+      <w:proofErr w:type="spellStart"/>
+      <w:r>
+        <w:t>Hình</w:t>
+      </w:r>
+      <w:proofErr w:type="spellEnd"/>
+      <w:r>
+        <w:t xml:space="preserve"> 13: </w:t>
+      </w:r>
+      <w:proofErr w:type="spellStart"/>
+      <w:r>
+        <w:t>Nháy</w:t>
+      </w:r>
+      <w:proofErr w:type="spellEnd"/>
+      <w:r>
+        <w:t xml:space="preserve"> led RGB </w:t>
+      </w:r>
+    </w:p>
+    <w:p>
+      <w:pPr>
+        <w:spacing w:before="120" w:after="120"/>
+        <w:ind w:left="720"/>
+        <w:rPr>
+          <w:rFonts w:ascii="Times New Roman" w:hAnsi="Times New Roman" w:cs="Times New Roman"/>
+          <w:b/>
+          <w:sz w:val="28"/>
+          <w:szCs w:val="28"/>
+        </w:rPr>
+      </w:pPr>
+    </w:p>
+    <w:p/>
+    <w:p>
+      <w:pPr>
+        <w:keepNext/>
+        <w:tabs>
+          <w:tab w:val="left" w:pos="2504"/>
+        </w:tabs>
+        <w:jc w:val="center"/>
+      </w:pPr>
+      <w:r>
+        <w:rPr>
+          <w:noProof/>
+        </w:rPr>
+        <w:lastRenderedPageBreak/>
+        <w:drawing>
+          <wp:inline distT="0" distB="0" distL="0" distR="0" wp14:anchorId="10E700CB" wp14:editId="09162C90">
+            <wp:extent cx="2941982" cy="1852654"/>
+            <wp:effectExtent l="0" t="0" r="0" b="0"/>
+            <wp:docPr id="3" name="Picture 3"/>
+            <wp:cNvGraphicFramePr>
+              <a:graphicFrameLocks xmlns:a="http://schemas.openxmlformats.org/drawingml/2006/main" noChangeAspect="1"/>
+            </wp:cNvGraphicFramePr>
+            <a:graphic xmlns:a="http://schemas.openxmlformats.org/drawingml/2006/main">
+              <a:graphicData uri="http://schemas.openxmlformats.org/drawingml/2006/picture">
+                <pic:pic xmlns:pic="http://schemas.openxmlformats.org/drawingml/2006/picture">
+                  <pic:nvPicPr>
+                    <pic:cNvPr id="0" name="1.png"/>
+                    <pic:cNvPicPr/>
+                  </pic:nvPicPr>
+                  <pic:blipFill>
+                    <a:blip r:embed="rId23">
+                      <a:extLst>
+                        <a:ext uri="{28A0092B-C50C-407E-A947-70E740481C1C}">
+                          <a14:useLocalDpi xmlns:a14="http://schemas.microsoft.com/office/drawing/2010/main" val="0"/>
+                        </a:ext>
+                      </a:extLst>
+                    </a:blip>
+                    <a:stretch>
+                      <a:fillRect/>
+                    </a:stretch>
+                  </pic:blipFill>
+                  <pic:spPr>
+                    <a:xfrm>
+                      <a:off x="0" y="0"/>
+                      <a:ext cx="2947291" cy="1855997"/>
+                    </a:xfrm>
+                    <a:prstGeom prst="rect">
+                      <a:avLst/>
+                    </a:prstGeom>
+                  </pic:spPr>
+                </pic:pic>
+              </a:graphicData>
+            </a:graphic>
+          </wp:inline>
+        </w:drawing>
+      </w:r>
+    </w:p>
+    <w:p>
+      <w:pPr>
+        <w:pStyle w:val="Caption"/>
+        <w:jc w:val="center"/>
+      </w:pPr>
+      <w:proofErr w:type="spellStart"/>
+      <w:r>
+        <w:t>Hình</w:t>
+      </w:r>
+      <w:proofErr w:type="spellEnd"/>
+      <w:r>
+        <w:t xml:space="preserve"> 14: </w:t>
+      </w:r>
+      <w:proofErr w:type="spellStart"/>
+      <w:r>
+        <w:t>Nháy</w:t>
+      </w:r>
+      <w:proofErr w:type="spellEnd"/>
+      <w:r>
+        <w:t xml:space="preserve"> led RGB</w:t>
+      </w:r>
+    </w:p>
+    <w:p>
+      <w:pPr>
+        <w:pStyle w:val="Heading2"/>
+      </w:pPr>
+      <w:proofErr w:type="spellStart"/>
+      <w:r>
+        <w:t>Đặc</w:t>
+      </w:r>
+      <w:proofErr w:type="spellEnd"/>
+      <w:r>
+        <w:t xml:space="preserve"> </w:t>
+      </w:r>
+      <w:proofErr w:type="spellStart"/>
+      <w:r>
+        <w:t>điểm</w:t>
+      </w:r>
+      <w:proofErr w:type="spellEnd"/>
+      <w:r>
+        <w:t xml:space="preserve"> </w:t>
+      </w:r>
+      <w:proofErr w:type="spellStart"/>
+      <w:r>
+        <w:t>của</w:t>
+      </w:r>
+      <w:proofErr w:type="spellEnd"/>
+      <w:r>
+        <w:t xml:space="preserve"> </w:t>
+      </w:r>
+      <w:proofErr w:type="spellStart"/>
+      <w:r>
+        <w:t>linh</w:t>
+      </w:r>
+      <w:proofErr w:type="spellEnd"/>
+      <w:r>
+        <w:t xml:space="preserve"> </w:t>
+      </w:r>
+      <w:proofErr w:type="spellStart"/>
+      <w:r>
+        <w:t>kiện</w:t>
+      </w:r>
+      <w:proofErr w:type="spellEnd"/>
+    </w:p>
+    <w:p>
+      <w:pPr>
+        <w:pStyle w:val="bodygach"/>
+      </w:pPr>
+      <w:r>
+        <w:t xml:space="preserve">3 </w:t>
+      </w:r>
+      <w:proofErr w:type="spellStart"/>
+      <w:r>
+        <w:t>điện</w:t>
+      </w:r>
+      <w:proofErr w:type="spellEnd"/>
+      <w:r>
+        <w:t xml:space="preserve"> </w:t>
+      </w:r>
+      <w:proofErr w:type="spellStart"/>
+      <w:r>
+        <w:t>trở</w:t>
+      </w:r>
+      <w:proofErr w:type="spellEnd"/>
+      <w:r>
+        <w:t xml:space="preserve"> </w:t>
+      </w:r>
+    </w:p>
+    <w:p>
+      <w:pPr>
+        <w:pStyle w:val="bodygach"/>
+      </w:pPr>
+      <w:r>
+        <w:t xml:space="preserve">1 </w:t>
+      </w:r>
+      <w:proofErr w:type="spellStart"/>
+      <w:r>
+        <w:t>đ</w:t>
+      </w:r>
+      <w:r>
+        <w:t>èn</w:t>
+      </w:r>
+      <w:proofErr w:type="spellEnd"/>
+      <w:r>
+        <w:t xml:space="preserve"> RGB </w:t>
+      </w:r>
+    </w:p>
+    <w:p>
+      <w:pPr>
+        <w:pStyle w:val="bodygach"/>
+        <w:rPr>
+          <w:b/>
+        </w:rPr>
+      </w:pPr>
+      <w:r>
+        <w:t xml:space="preserve">1 </w:t>
+      </w:r>
+      <w:proofErr w:type="spellStart"/>
+      <w:r>
+        <w:t>mạch</w:t>
+      </w:r>
+      <w:proofErr w:type="spellEnd"/>
+      <w:r>
+        <w:t xml:space="preserve"> Arduino Uno</w:t>
+      </w:r>
+    </w:p>
+    <w:p>
+      <w:pPr>
+        <w:pStyle w:val="Heading2"/>
+        <w:spacing w:after="240"/>
+      </w:pPr>
+      <w:r>
+        <w:t xml:space="preserve">Code </w:t>
+      </w:r>
+      <w:proofErr w:type="spellStart"/>
+      <w:r>
+        <w:t>chương</w:t>
+      </w:r>
+      <w:proofErr w:type="spellEnd"/>
+      <w:r>
+        <w:t xml:space="preserve"> </w:t>
+      </w:r>
+      <w:proofErr w:type="spellStart"/>
+      <w:r>
+        <w:t>trình</w:t>
+      </w:r>
+      <w:proofErr w:type="spellEnd"/>
+    </w:p>
+    <w:tbl>
+      <w:tblPr>
+        <w:tblStyle w:val="TableGrid"/>
+        <w:tblW w:w="0" w:type="auto"/>
+        <w:tblInd w:w="828" w:type="dxa"/>
+        <w:tblLook w:val="04A0" w:firstRow="1" w:lastRow="0" w:firstColumn="1" w:lastColumn="0" w:noHBand="0" w:noVBand="1"/>
+      </w:tblPr>
+      <w:tblGrid>
+        <w:gridCol w:w="8793"/>
+      </w:tblGrid>
+      <w:tr>
+        <w:tc>
+          <w:tcPr>
+            <w:tcW w:w="8793" w:type="dxa"/>
+          </w:tcPr>
+          <w:p>
+            <w:pPr>
+              <w:rPr>
+                <w:rFonts w:ascii="Times New Roman" w:hAnsi="Times New Roman" w:cs="Times New Roman"/>
+                <w:i/>
+                <w:sz w:val="24"/>
+                <w:szCs w:val="24"/>
+              </w:rPr>
+            </w:pPr>
+            <w:proofErr w:type="spellStart"/>
+            <w:r>
+              <w:rPr>
+                <w:rFonts w:ascii="Times New Roman" w:hAnsi="Times New Roman" w:cs="Times New Roman"/>
+                <w:i/>
+                <w:sz w:val="24"/>
+                <w:szCs w:val="24"/>
+              </w:rPr>
+              <w:t>int</w:t>
+            </w:r>
+            <w:proofErr w:type="spellEnd"/>
+            <w:r>
+              <w:rPr>
+                <w:rFonts w:ascii="Times New Roman" w:hAnsi="Times New Roman" w:cs="Times New Roman"/>
+                <w:i/>
+                <w:sz w:val="24"/>
+                <w:szCs w:val="24"/>
+              </w:rPr>
+              <w:t xml:space="preserve"> </w:t>
+            </w:r>
+            <w:proofErr w:type="spellStart"/>
+            <w:r>
+              <w:rPr>
+                <w:rFonts w:ascii="Times New Roman" w:hAnsi="Times New Roman" w:cs="Times New Roman"/>
+                <w:i/>
+                <w:sz w:val="24"/>
+                <w:szCs w:val="24"/>
+              </w:rPr>
+              <w:t>den_do</w:t>
+            </w:r>
+            <w:proofErr w:type="spellEnd"/>
+            <w:r>
+              <w:rPr>
+                <w:rFonts w:ascii="Times New Roman" w:hAnsi="Times New Roman" w:cs="Times New Roman"/>
+                <w:i/>
+                <w:sz w:val="24"/>
+                <w:szCs w:val="24"/>
+              </w:rPr>
+              <w:t xml:space="preserve"> = 9;</w:t>
+            </w:r>
+          </w:p>
+          <w:p>
+            <w:pPr>
+              <w:rPr>
+                <w:rFonts w:ascii="Times New Roman" w:hAnsi="Times New Roman" w:cs="Times New Roman"/>
+                <w:i/>
+                <w:sz w:val="24"/>
+                <w:szCs w:val="24"/>
+              </w:rPr>
+            </w:pPr>
+            <w:proofErr w:type="spellStart"/>
+            <w:r>
+              <w:rPr>
+                <w:rFonts w:ascii="Times New Roman" w:hAnsi="Times New Roman" w:cs="Times New Roman"/>
+                <w:i/>
+                <w:sz w:val="24"/>
+                <w:szCs w:val="24"/>
+              </w:rPr>
+              <w:t>int</w:t>
+            </w:r>
+            <w:proofErr w:type="spellEnd"/>
+            <w:r>
+              <w:rPr>
+                <w:rFonts w:ascii="Times New Roman" w:hAnsi="Times New Roman" w:cs="Times New Roman"/>
+                <w:i/>
+                <w:sz w:val="24"/>
+                <w:szCs w:val="24"/>
+              </w:rPr>
+              <w:t xml:space="preserve"> </w:t>
+            </w:r>
+            <w:proofErr w:type="spellStart"/>
+            <w:r>
+              <w:rPr>
+                <w:rFonts w:ascii="Times New Roman" w:hAnsi="Times New Roman" w:cs="Times New Roman"/>
+                <w:i/>
+                <w:sz w:val="24"/>
+                <w:szCs w:val="24"/>
+              </w:rPr>
+              <w:t>den_xanh_lam</w:t>
+            </w:r>
+            <w:proofErr w:type="spellEnd"/>
+            <w:r>
+              <w:rPr>
+                <w:rFonts w:ascii="Times New Roman" w:hAnsi="Times New Roman" w:cs="Times New Roman"/>
+                <w:i/>
+                <w:sz w:val="24"/>
+                <w:szCs w:val="24"/>
+              </w:rPr>
+              <w:t xml:space="preserve"> = 10;</w:t>
+            </w:r>
+          </w:p>
+          <w:p>
+            <w:pPr>
+              <w:rPr>
+                <w:rFonts w:ascii="Times New Roman" w:hAnsi="Times New Roman" w:cs="Times New Roman"/>
+                <w:i/>
+                <w:sz w:val="24"/>
+                <w:szCs w:val="24"/>
+              </w:rPr>
+            </w:pPr>
+            <w:proofErr w:type="spellStart"/>
+            <w:r>
+              <w:rPr>
+                <w:rFonts w:ascii="Times New Roman" w:hAnsi="Times New Roman" w:cs="Times New Roman"/>
+                <w:i/>
+                <w:sz w:val="24"/>
+                <w:szCs w:val="24"/>
+              </w:rPr>
+              <w:t>int</w:t>
+            </w:r>
+            <w:proofErr w:type="spellEnd"/>
+            <w:r>
+              <w:rPr>
+                <w:rFonts w:ascii="Times New Roman" w:hAnsi="Times New Roman" w:cs="Times New Roman"/>
+                <w:i/>
+                <w:sz w:val="24"/>
+                <w:szCs w:val="24"/>
+              </w:rPr>
+              <w:t xml:space="preserve"> </w:t>
+            </w:r>
+            <w:proofErr w:type="spellStart"/>
+            <w:r>
+              <w:rPr>
+                <w:rFonts w:ascii="Times New Roman" w:hAnsi="Times New Roman" w:cs="Times New Roman"/>
+                <w:i/>
+                <w:sz w:val="24"/>
+                <w:szCs w:val="24"/>
+              </w:rPr>
+              <w:t>den_xanh_luc</w:t>
+            </w:r>
+            <w:proofErr w:type="spellEnd"/>
+            <w:r>
+              <w:rPr>
+                <w:rFonts w:ascii="Times New Roman" w:hAnsi="Times New Roman" w:cs="Times New Roman"/>
+                <w:i/>
+                <w:sz w:val="24"/>
+                <w:szCs w:val="24"/>
+              </w:rPr>
+              <w:t xml:space="preserve"> = 11;</w:t>
+            </w:r>
+          </w:p>
+          <w:p>
+            <w:pPr>
+              <w:rPr>
+                <w:rFonts w:ascii="Times New Roman" w:hAnsi="Times New Roman" w:cs="Times New Roman"/>
+                <w:i/>
+                <w:sz w:val="24"/>
+                <w:szCs w:val="24"/>
+              </w:rPr>
+            </w:pPr>
+            <w:r>
+              <w:rPr>
+                <w:rFonts w:ascii="Times New Roman" w:hAnsi="Times New Roman" w:cs="Times New Roman"/>
+                <w:i/>
+                <w:sz w:val="24"/>
+                <w:szCs w:val="24"/>
+              </w:rPr>
+              <w:t xml:space="preserve">void </w:t>
+            </w:r>
+            <w:r>
+              <w:rPr>
+                <w:rFonts w:ascii="Times New Roman" w:hAnsi="Times New Roman" w:cs="Times New Roman"/>
+                <w:b/>
+                <w:i/>
+                <w:sz w:val="24"/>
+                <w:szCs w:val="24"/>
+              </w:rPr>
+              <w:t>setup</w:t>
+            </w:r>
+            <w:r>
+              <w:rPr>
+                <w:rFonts w:ascii="Times New Roman" w:hAnsi="Times New Roman" w:cs="Times New Roman"/>
+                <w:i/>
+                <w:sz w:val="24"/>
+                <w:szCs w:val="24"/>
+              </w:rPr>
+              <w:t>() {</w:t>
+            </w:r>
+          </w:p>
+          <w:p>
+            <w:pPr>
+              <w:rPr>
+                <w:rFonts w:ascii="Times New Roman" w:hAnsi="Times New Roman" w:cs="Times New Roman"/>
+                <w:i/>
+                <w:sz w:val="24"/>
+                <w:szCs w:val="24"/>
+              </w:rPr>
+            </w:pPr>
+            <w:r>
+              <w:rPr>
+                <w:rFonts w:ascii="Times New Roman" w:hAnsi="Times New Roman" w:cs="Times New Roman"/>
+                <w:i/>
+                <w:sz w:val="24"/>
+                <w:szCs w:val="24"/>
+              </w:rPr>
+              <w:t xml:space="preserve">  </w:t>
+            </w:r>
+            <w:proofErr w:type="spellStart"/>
+            <w:r>
+              <w:rPr>
+                <w:rFonts w:ascii="Times New Roman" w:hAnsi="Times New Roman" w:cs="Times New Roman"/>
+                <w:i/>
+                <w:color w:val="FF0000"/>
+                <w:sz w:val="24"/>
+                <w:szCs w:val="24"/>
+              </w:rPr>
+              <w:t>pinMode</w:t>
+            </w:r>
+            <w:proofErr w:type="spellEnd"/>
+            <w:r>
+              <w:rPr>
+                <w:rFonts w:ascii="Times New Roman" w:hAnsi="Times New Roman" w:cs="Times New Roman"/>
+                <w:i/>
+                <w:sz w:val="24"/>
+                <w:szCs w:val="24"/>
+              </w:rPr>
+              <w:t>(</w:t>
+            </w:r>
+            <w:proofErr w:type="spellStart"/>
+            <w:r>
+              <w:rPr>
+                <w:rFonts w:ascii="Times New Roman" w:hAnsi="Times New Roman" w:cs="Times New Roman"/>
+                <w:i/>
+                <w:sz w:val="24"/>
+                <w:szCs w:val="24"/>
+              </w:rPr>
+              <w:t>den_do</w:t>
+            </w:r>
+            <w:proofErr w:type="spellEnd"/>
+            <w:r>
+              <w:rPr>
+                <w:rFonts w:ascii="Times New Roman" w:hAnsi="Times New Roman" w:cs="Times New Roman"/>
+                <w:i/>
+                <w:sz w:val="24"/>
+                <w:szCs w:val="24"/>
+              </w:rPr>
+              <w:t xml:space="preserve">, OUTPUT); </w:t>
+            </w:r>
+          </w:p>
+          <w:p>
+            <w:pPr>
+              <w:rPr>
+                <w:rFonts w:ascii="Times New Roman" w:hAnsi="Times New Roman" w:cs="Times New Roman"/>
+                <w:i/>
+                <w:sz w:val="24"/>
+                <w:szCs w:val="24"/>
+              </w:rPr>
+            </w:pPr>
+            <w:r>
+              <w:rPr>
+                <w:rFonts w:ascii="Times New Roman" w:hAnsi="Times New Roman" w:cs="Times New Roman"/>
+                <w:i/>
+                <w:sz w:val="24"/>
+                <w:szCs w:val="24"/>
+              </w:rPr>
+              <w:t xml:space="preserve">  </w:t>
+            </w:r>
+            <w:proofErr w:type="spellStart"/>
+            <w:r>
+              <w:rPr>
+                <w:rFonts w:ascii="Times New Roman" w:hAnsi="Times New Roman" w:cs="Times New Roman"/>
+                <w:i/>
+                <w:color w:val="FF0000"/>
+                <w:sz w:val="24"/>
+                <w:szCs w:val="24"/>
+              </w:rPr>
+              <w:t>pinMode</w:t>
+            </w:r>
+            <w:proofErr w:type="spellEnd"/>
+            <w:r>
+              <w:rPr>
+                <w:rFonts w:ascii="Times New Roman" w:hAnsi="Times New Roman" w:cs="Times New Roman"/>
+                <w:i/>
+                <w:sz w:val="24"/>
+                <w:szCs w:val="24"/>
+              </w:rPr>
+              <w:t>(</w:t>
+            </w:r>
+            <w:proofErr w:type="spellStart"/>
+            <w:r>
+              <w:rPr>
+                <w:rFonts w:ascii="Times New Roman" w:hAnsi="Times New Roman" w:cs="Times New Roman"/>
+                <w:i/>
+                <w:sz w:val="24"/>
+                <w:szCs w:val="24"/>
+              </w:rPr>
+              <w:t>den_xanh_lam</w:t>
+            </w:r>
+            <w:proofErr w:type="spellEnd"/>
+            <w:r>
+              <w:rPr>
+                <w:rFonts w:ascii="Times New Roman" w:hAnsi="Times New Roman" w:cs="Times New Roman"/>
+                <w:i/>
+                <w:sz w:val="24"/>
+                <w:szCs w:val="24"/>
+              </w:rPr>
+              <w:t xml:space="preserve">, OUTPUT); </w:t>
+            </w:r>
+          </w:p>
+          <w:p>
+            <w:pPr>
+              <w:rPr>
+                <w:rFonts w:ascii="Times New Roman" w:hAnsi="Times New Roman" w:cs="Times New Roman"/>
+                <w:i/>
+                <w:sz w:val="24"/>
+                <w:szCs w:val="24"/>
+              </w:rPr>
+            </w:pPr>
+            <w:r>
+              <w:rPr>
+                <w:rFonts w:ascii="Times New Roman" w:hAnsi="Times New Roman" w:cs="Times New Roman"/>
+                <w:i/>
+                <w:sz w:val="24"/>
+                <w:szCs w:val="24"/>
+              </w:rPr>
+              <w:t xml:space="preserve">  </w:t>
+            </w:r>
+            <w:proofErr w:type="spellStart"/>
+            <w:r>
+              <w:rPr>
+                <w:rFonts w:ascii="Times New Roman" w:hAnsi="Times New Roman" w:cs="Times New Roman"/>
+                <w:i/>
+                <w:color w:val="FF0000"/>
+                <w:sz w:val="24"/>
+                <w:szCs w:val="24"/>
+              </w:rPr>
+              <w:t>pinMode</w:t>
+            </w:r>
+            <w:proofErr w:type="spellEnd"/>
+            <w:r>
+              <w:rPr>
+                <w:rFonts w:ascii="Times New Roman" w:hAnsi="Times New Roman" w:cs="Times New Roman"/>
+                <w:i/>
+                <w:sz w:val="24"/>
+                <w:szCs w:val="24"/>
+              </w:rPr>
+              <w:t>(</w:t>
+            </w:r>
+            <w:proofErr w:type="spellStart"/>
+            <w:r>
+              <w:rPr>
+                <w:rFonts w:ascii="Times New Roman" w:hAnsi="Times New Roman" w:cs="Times New Roman"/>
+                <w:i/>
+                <w:sz w:val="24"/>
+                <w:szCs w:val="24"/>
+              </w:rPr>
+              <w:t>den_xanh_luc</w:t>
+            </w:r>
+            <w:proofErr w:type="spellEnd"/>
+            <w:r>
+              <w:rPr>
+                <w:rFonts w:ascii="Times New Roman" w:hAnsi="Times New Roman" w:cs="Times New Roman"/>
+                <w:i/>
+                <w:sz w:val="24"/>
+                <w:szCs w:val="24"/>
+              </w:rPr>
+              <w:t xml:space="preserve">, OUTPUT); </w:t>
+            </w:r>
+          </w:p>
+          <w:p>
+            <w:pPr>
+              <w:rPr>
+                <w:rFonts w:ascii="Times New Roman" w:hAnsi="Times New Roman" w:cs="Times New Roman"/>
+                <w:i/>
+                <w:sz w:val="24"/>
+                <w:szCs w:val="24"/>
+              </w:rPr>
+            </w:pPr>
+            <w:r>
+              <w:rPr>
+                <w:rFonts w:ascii="Times New Roman" w:hAnsi="Times New Roman" w:cs="Times New Roman"/>
+                <w:i/>
+                <w:sz w:val="24"/>
+                <w:szCs w:val="24"/>
+              </w:rPr>
+              <w:t>}</w:t>
+            </w:r>
+          </w:p>
+          <w:p>
+            <w:pPr>
+              <w:rPr>
+                <w:rFonts w:ascii="Times New Roman" w:hAnsi="Times New Roman" w:cs="Times New Roman"/>
+                <w:i/>
+                <w:sz w:val="24"/>
+                <w:szCs w:val="24"/>
+              </w:rPr>
+            </w:pPr>
+          </w:p>
+          <w:p>
+            <w:pPr>
+              <w:rPr>
+                <w:rFonts w:ascii="Times New Roman" w:hAnsi="Times New Roman" w:cs="Times New Roman"/>
+                <w:i/>
+                <w:sz w:val="24"/>
+                <w:szCs w:val="24"/>
+              </w:rPr>
+            </w:pPr>
+          </w:p>
+          <w:p>
+            <w:pPr>
+              <w:rPr>
+                <w:rFonts w:ascii="Times New Roman" w:hAnsi="Times New Roman" w:cs="Times New Roman"/>
+                <w:i/>
+                <w:sz w:val="24"/>
+                <w:szCs w:val="24"/>
+              </w:rPr>
+            </w:pPr>
+            <w:r>
+              <w:rPr>
+                <w:rFonts w:ascii="Times New Roman" w:hAnsi="Times New Roman" w:cs="Times New Roman"/>
+                <w:i/>
+                <w:sz w:val="24"/>
+                <w:szCs w:val="24"/>
+              </w:rPr>
+              <w:t xml:space="preserve">void </w:t>
+            </w:r>
+            <w:r>
+              <w:rPr>
+                <w:rFonts w:ascii="Times New Roman" w:hAnsi="Times New Roman" w:cs="Times New Roman"/>
+                <w:b/>
+                <w:i/>
+                <w:sz w:val="24"/>
+                <w:szCs w:val="24"/>
+              </w:rPr>
+              <w:t>loop</w:t>
+            </w:r>
+            <w:r>
+              <w:rPr>
+                <w:rFonts w:ascii="Times New Roman" w:hAnsi="Times New Roman" w:cs="Times New Roman"/>
+                <w:i/>
+                <w:sz w:val="24"/>
+                <w:szCs w:val="24"/>
+              </w:rPr>
+              <w:t>() {</w:t>
+            </w:r>
+          </w:p>
+          <w:p>
+            <w:pPr>
+              <w:rPr>
+                <w:rFonts w:ascii="Times New Roman" w:hAnsi="Times New Roman" w:cs="Times New Roman"/>
+                <w:i/>
+                <w:sz w:val="24"/>
+                <w:szCs w:val="24"/>
+              </w:rPr>
+            </w:pPr>
+            <w:r>
+              <w:rPr>
+                <w:rFonts w:ascii="Times New Roman" w:hAnsi="Times New Roman" w:cs="Times New Roman"/>
+                <w:i/>
+                <w:sz w:val="24"/>
+                <w:szCs w:val="24"/>
+              </w:rPr>
+              <w:t xml:space="preserve"> </w:t>
+            </w:r>
+            <w:r>
+              <w:rPr>
+                <w:rFonts w:ascii="Times New Roman" w:hAnsi="Times New Roman" w:cs="Times New Roman"/>
+                <w:i/>
+                <w:sz w:val="24"/>
+                <w:szCs w:val="24"/>
+              </w:rPr>
+              <w:t xml:space="preserve"> </w:t>
+            </w:r>
+            <w:proofErr w:type="spellStart"/>
+            <w:r>
+              <w:rPr>
+                <w:rFonts w:ascii="Times New Roman" w:hAnsi="Times New Roman" w:cs="Times New Roman"/>
+                <w:i/>
+                <w:color w:val="FF0000"/>
+                <w:sz w:val="24"/>
+                <w:szCs w:val="24"/>
+              </w:rPr>
+              <w:t>analogWrite</w:t>
+            </w:r>
+            <w:proofErr w:type="spellEnd"/>
+            <w:r>
+              <w:rPr>
+                <w:rFonts w:ascii="Times New Roman" w:hAnsi="Times New Roman" w:cs="Times New Roman"/>
+                <w:i/>
+                <w:sz w:val="24"/>
+                <w:szCs w:val="24"/>
+              </w:rPr>
+              <w:t>(</w:t>
+            </w:r>
+            <w:proofErr w:type="spellStart"/>
+            <w:r>
+              <w:rPr>
+                <w:rFonts w:ascii="Times New Roman" w:hAnsi="Times New Roman" w:cs="Times New Roman"/>
+                <w:i/>
+                <w:sz w:val="24"/>
+                <w:szCs w:val="24"/>
+              </w:rPr>
+              <w:t>den_do</w:t>
+            </w:r>
+            <w:proofErr w:type="spellEnd"/>
+            <w:r>
+              <w:rPr>
+                <w:rFonts w:ascii="Times New Roman" w:hAnsi="Times New Roman" w:cs="Times New Roman"/>
+                <w:i/>
+                <w:sz w:val="24"/>
+                <w:szCs w:val="24"/>
+              </w:rPr>
+              <w:t>, 255);</w:t>
+            </w:r>
+          </w:p>
+          <w:p>
+            <w:pPr>
+              <w:rPr>
+                <w:rFonts w:ascii="Times New Roman" w:hAnsi="Times New Roman" w:cs="Times New Roman"/>
+                <w:i/>
+                <w:sz w:val="24"/>
+                <w:szCs w:val="24"/>
+              </w:rPr>
+            </w:pPr>
+            <w:r>
+              <w:rPr>
+                <w:rFonts w:ascii="Times New Roman" w:hAnsi="Times New Roman" w:cs="Times New Roman"/>
+                <w:i/>
+                <w:sz w:val="24"/>
+                <w:szCs w:val="24"/>
+              </w:rPr>
+              <w:t xml:space="preserve">  </w:t>
+            </w:r>
+            <w:proofErr w:type="spellStart"/>
+            <w:r>
+              <w:rPr>
+                <w:rFonts w:ascii="Times New Roman" w:hAnsi="Times New Roman" w:cs="Times New Roman"/>
+                <w:i/>
+                <w:color w:val="FF0000"/>
+                <w:sz w:val="24"/>
+                <w:szCs w:val="24"/>
+              </w:rPr>
+              <w:t>analogWrite</w:t>
+            </w:r>
+            <w:proofErr w:type="spellEnd"/>
+            <w:r>
+              <w:rPr>
+                <w:rFonts w:ascii="Times New Roman" w:hAnsi="Times New Roman" w:cs="Times New Roman"/>
+                <w:i/>
+                <w:sz w:val="24"/>
+                <w:szCs w:val="24"/>
+              </w:rPr>
+              <w:t>(</w:t>
+            </w:r>
+            <w:proofErr w:type="spellStart"/>
+            <w:r>
+              <w:rPr>
+                <w:rFonts w:ascii="Times New Roman" w:hAnsi="Times New Roman" w:cs="Times New Roman"/>
+                <w:i/>
+                <w:sz w:val="24"/>
+                <w:szCs w:val="24"/>
+              </w:rPr>
+              <w:t>den_xanh_lam</w:t>
+            </w:r>
+            <w:proofErr w:type="spellEnd"/>
+            <w:r>
+              <w:rPr>
+                <w:rFonts w:ascii="Times New Roman" w:hAnsi="Times New Roman" w:cs="Times New Roman"/>
+                <w:i/>
+                <w:sz w:val="24"/>
+                <w:szCs w:val="24"/>
+              </w:rPr>
+              <w:t>, 0);</w:t>
+            </w:r>
+          </w:p>
+          <w:p>
+            <w:pPr>
+              <w:rPr>
+                <w:rFonts w:ascii="Times New Roman" w:hAnsi="Times New Roman" w:cs="Times New Roman"/>
+                <w:i/>
+                <w:sz w:val="24"/>
+                <w:szCs w:val="24"/>
+              </w:rPr>
+            </w:pPr>
+            <w:r>
+              <w:rPr>
+                <w:rFonts w:ascii="Times New Roman" w:hAnsi="Times New Roman" w:cs="Times New Roman"/>
+                <w:i/>
+                <w:sz w:val="24"/>
+                <w:szCs w:val="24"/>
+              </w:rPr>
+              <w:t xml:space="preserve">  </w:t>
+            </w:r>
+            <w:proofErr w:type="spellStart"/>
+            <w:r>
+              <w:rPr>
+                <w:rFonts w:ascii="Times New Roman" w:hAnsi="Times New Roman" w:cs="Times New Roman"/>
+                <w:i/>
+                <w:color w:val="FF0000"/>
+                <w:sz w:val="24"/>
+                <w:szCs w:val="24"/>
+              </w:rPr>
+              <w:t>analogWrite</w:t>
+            </w:r>
+            <w:proofErr w:type="spellEnd"/>
+            <w:r>
+              <w:rPr>
+                <w:rFonts w:ascii="Times New Roman" w:hAnsi="Times New Roman" w:cs="Times New Roman"/>
+                <w:i/>
+                <w:sz w:val="24"/>
+                <w:szCs w:val="24"/>
+              </w:rPr>
+              <w:t>(</w:t>
+            </w:r>
+            <w:proofErr w:type="spellStart"/>
+            <w:r>
+              <w:rPr>
+                <w:rFonts w:ascii="Times New Roman" w:hAnsi="Times New Roman" w:cs="Times New Roman"/>
+                <w:i/>
+                <w:sz w:val="24"/>
+                <w:szCs w:val="24"/>
+              </w:rPr>
+              <w:t>den_xanh_luc</w:t>
+            </w:r>
+            <w:proofErr w:type="spellEnd"/>
+            <w:r>
+              <w:rPr>
+                <w:rFonts w:ascii="Times New Roman" w:hAnsi="Times New Roman" w:cs="Times New Roman"/>
+                <w:i/>
+                <w:sz w:val="24"/>
+                <w:szCs w:val="24"/>
+              </w:rPr>
+              <w:t>, 0);</w:t>
+            </w:r>
+          </w:p>
+          <w:p>
+            <w:pPr>
+              <w:rPr>
+                <w:rFonts w:ascii="Times New Roman" w:hAnsi="Times New Roman" w:cs="Times New Roman"/>
+                <w:i/>
+                <w:sz w:val="24"/>
+                <w:szCs w:val="24"/>
+              </w:rPr>
+            </w:pPr>
+            <w:r>
+              <w:rPr>
+                <w:rFonts w:ascii="Times New Roman" w:hAnsi="Times New Roman" w:cs="Times New Roman"/>
+                <w:i/>
+                <w:sz w:val="24"/>
+                <w:szCs w:val="24"/>
+              </w:rPr>
+              <w:t xml:space="preserve">  delay(500);   </w:t>
+            </w:r>
+          </w:p>
+          <w:p>
+            <w:pPr>
+              <w:rPr>
+                <w:rFonts w:ascii="Times New Roman" w:hAnsi="Times New Roman" w:cs="Times New Roman"/>
+                <w:i/>
+                <w:sz w:val="24"/>
+                <w:szCs w:val="24"/>
+              </w:rPr>
+            </w:pPr>
+          </w:p>
+          <w:p>
+            <w:pPr>
+              <w:rPr>
+                <w:rFonts w:ascii="Times New Roman" w:hAnsi="Times New Roman" w:cs="Times New Roman"/>
+                <w:i/>
+                <w:sz w:val="24"/>
+                <w:szCs w:val="24"/>
+              </w:rPr>
+            </w:pPr>
+            <w:r>
+              <w:rPr>
+                <w:rFonts w:ascii="Times New Roman" w:hAnsi="Times New Roman" w:cs="Times New Roman"/>
+                <w:i/>
+                <w:sz w:val="24"/>
+                <w:szCs w:val="24"/>
+              </w:rPr>
+              <w:t xml:space="preserve">  </w:t>
+            </w:r>
+            <w:proofErr w:type="spellStart"/>
+            <w:r>
+              <w:rPr>
+                <w:rFonts w:ascii="Times New Roman" w:hAnsi="Times New Roman" w:cs="Times New Roman"/>
+                <w:i/>
+                <w:color w:val="FF0000"/>
+                <w:sz w:val="24"/>
+                <w:szCs w:val="24"/>
+              </w:rPr>
+              <w:t>analogWrite</w:t>
+            </w:r>
+            <w:proofErr w:type="spellEnd"/>
+            <w:r>
+              <w:rPr>
+                <w:rFonts w:ascii="Times New Roman" w:hAnsi="Times New Roman" w:cs="Times New Roman"/>
+                <w:i/>
+                <w:sz w:val="24"/>
+                <w:szCs w:val="24"/>
+              </w:rPr>
+              <w:t>(</w:t>
+            </w:r>
+            <w:proofErr w:type="spellStart"/>
+            <w:r>
+              <w:rPr>
+                <w:rFonts w:ascii="Times New Roman" w:hAnsi="Times New Roman" w:cs="Times New Roman"/>
+                <w:i/>
+                <w:sz w:val="24"/>
+                <w:szCs w:val="24"/>
+              </w:rPr>
+              <w:t>den_do</w:t>
+            </w:r>
+            <w:proofErr w:type="spellEnd"/>
+            <w:r>
+              <w:rPr>
+                <w:rFonts w:ascii="Times New Roman" w:hAnsi="Times New Roman" w:cs="Times New Roman"/>
+                <w:i/>
+                <w:sz w:val="24"/>
+                <w:szCs w:val="24"/>
+              </w:rPr>
+              <w:t>, 0);</w:t>
+            </w:r>
+          </w:p>
+          <w:p>
+            <w:pPr>
+              <w:rPr>
+                <w:rFonts w:ascii="Times New Roman" w:hAnsi="Times New Roman" w:cs="Times New Roman"/>
+                <w:i/>
+                <w:sz w:val="24"/>
+                <w:szCs w:val="24"/>
+              </w:rPr>
+            </w:pPr>
+            <w:r>
+              <w:rPr>
+                <w:rFonts w:ascii="Times New Roman" w:hAnsi="Times New Roman" w:cs="Times New Roman"/>
+                <w:i/>
+                <w:sz w:val="24"/>
+                <w:szCs w:val="24"/>
+              </w:rPr>
+              <w:t xml:space="preserve">  </w:t>
+            </w:r>
+            <w:proofErr w:type="spellStart"/>
+            <w:r>
+              <w:rPr>
+                <w:rFonts w:ascii="Times New Roman" w:hAnsi="Times New Roman" w:cs="Times New Roman"/>
+                <w:i/>
+                <w:color w:val="FF0000"/>
+                <w:sz w:val="24"/>
+                <w:szCs w:val="24"/>
+              </w:rPr>
+              <w:t>analogWrite</w:t>
+            </w:r>
+            <w:proofErr w:type="spellEnd"/>
+            <w:r>
+              <w:rPr>
+                <w:rFonts w:ascii="Times New Roman" w:hAnsi="Times New Roman" w:cs="Times New Roman"/>
+                <w:i/>
+                <w:sz w:val="24"/>
+                <w:szCs w:val="24"/>
+              </w:rPr>
+              <w:t>(</w:t>
+            </w:r>
+            <w:proofErr w:type="spellStart"/>
+            <w:r>
+              <w:rPr>
+                <w:rFonts w:ascii="Times New Roman" w:hAnsi="Times New Roman" w:cs="Times New Roman"/>
+                <w:i/>
+                <w:sz w:val="24"/>
+                <w:szCs w:val="24"/>
+              </w:rPr>
+              <w:t>den_xanh_lam</w:t>
+            </w:r>
+            <w:proofErr w:type="spellEnd"/>
+            <w:r>
+              <w:rPr>
+                <w:rFonts w:ascii="Times New Roman" w:hAnsi="Times New Roman" w:cs="Times New Roman"/>
+                <w:i/>
+                <w:sz w:val="24"/>
+                <w:szCs w:val="24"/>
+              </w:rPr>
+              <w:t>, 255);</w:t>
+            </w:r>
+          </w:p>
+          <w:p>
+            <w:pPr>
+              <w:rPr>
+                <w:rFonts w:ascii="Times New Roman" w:hAnsi="Times New Roman" w:cs="Times New Roman"/>
+                <w:i/>
+                <w:sz w:val="24"/>
+                <w:szCs w:val="24"/>
+              </w:rPr>
+            </w:pPr>
+            <w:r>
+              <w:rPr>
+                <w:rFonts w:ascii="Times New Roman" w:hAnsi="Times New Roman" w:cs="Times New Roman"/>
+                <w:i/>
+                <w:color w:val="FF0000"/>
+                <w:sz w:val="24"/>
+                <w:szCs w:val="24"/>
+              </w:rPr>
+              <w:t xml:space="preserve">  </w:t>
+            </w:r>
+            <w:proofErr w:type="spellStart"/>
+            <w:r>
+              <w:rPr>
+                <w:rFonts w:ascii="Times New Roman" w:hAnsi="Times New Roman" w:cs="Times New Roman"/>
+                <w:i/>
+                <w:color w:val="FF0000"/>
+                <w:sz w:val="24"/>
+                <w:szCs w:val="24"/>
+              </w:rPr>
+              <w:t>analogWrite</w:t>
+            </w:r>
+            <w:proofErr w:type="spellEnd"/>
+            <w:r>
+              <w:rPr>
+                <w:rFonts w:ascii="Times New Roman" w:hAnsi="Times New Roman" w:cs="Times New Roman"/>
+                <w:i/>
+                <w:sz w:val="24"/>
+                <w:szCs w:val="24"/>
+              </w:rPr>
+              <w:t>(</w:t>
+            </w:r>
+            <w:proofErr w:type="spellStart"/>
+            <w:r>
+              <w:rPr>
+                <w:rFonts w:ascii="Times New Roman" w:hAnsi="Times New Roman" w:cs="Times New Roman"/>
+                <w:i/>
+                <w:sz w:val="24"/>
+                <w:szCs w:val="24"/>
+              </w:rPr>
+              <w:t>den_xanh_luc</w:t>
+            </w:r>
+            <w:proofErr w:type="spellEnd"/>
+            <w:r>
+              <w:rPr>
+                <w:rFonts w:ascii="Times New Roman" w:hAnsi="Times New Roman" w:cs="Times New Roman"/>
+                <w:i/>
+                <w:sz w:val="24"/>
+                <w:szCs w:val="24"/>
+              </w:rPr>
+              <w:t>, 0);</w:t>
+            </w:r>
+          </w:p>
+          <w:p>
+            <w:pPr>
+              <w:rPr>
+                <w:rFonts w:ascii="Times New Roman" w:hAnsi="Times New Roman" w:cs="Times New Roman"/>
+                <w:i/>
+                <w:sz w:val="24"/>
+                <w:szCs w:val="24"/>
+              </w:rPr>
+            </w:pPr>
+            <w:r>
+              <w:rPr>
+                <w:rFonts w:ascii="Times New Roman" w:hAnsi="Times New Roman" w:cs="Times New Roman"/>
+                <w:i/>
+                <w:sz w:val="24"/>
+                <w:szCs w:val="24"/>
+              </w:rPr>
+              <w:t xml:space="preserve">  delay(500); </w:t>
+            </w:r>
+          </w:p>
+          <w:p>
+            <w:pPr>
+              <w:rPr>
+                <w:rFonts w:ascii="Times New Roman" w:hAnsi="Times New Roman" w:cs="Times New Roman"/>
+                <w:i/>
+                <w:sz w:val="24"/>
+                <w:szCs w:val="24"/>
+              </w:rPr>
+            </w:pPr>
+          </w:p>
+          <w:p>
+            <w:pPr>
+              <w:rPr>
+                <w:rFonts w:ascii="Times New Roman" w:hAnsi="Times New Roman" w:cs="Times New Roman"/>
+                <w:i/>
+                <w:sz w:val="24"/>
+                <w:szCs w:val="24"/>
+              </w:rPr>
+            </w:pPr>
+            <w:r>
+              <w:rPr>
+                <w:rFonts w:ascii="Times New Roman" w:hAnsi="Times New Roman" w:cs="Times New Roman"/>
+                <w:i/>
+                <w:sz w:val="24"/>
+                <w:szCs w:val="24"/>
+              </w:rPr>
+              <w:t xml:space="preserve">  </w:t>
+            </w:r>
+            <w:proofErr w:type="spellStart"/>
+            <w:r>
+              <w:rPr>
+                <w:rFonts w:ascii="Times New Roman" w:hAnsi="Times New Roman" w:cs="Times New Roman"/>
+                <w:i/>
+                <w:color w:val="FF0000"/>
+                <w:sz w:val="24"/>
+                <w:szCs w:val="24"/>
+              </w:rPr>
+              <w:t>analogWrite</w:t>
+            </w:r>
+            <w:proofErr w:type="spellEnd"/>
+            <w:r>
+              <w:rPr>
+                <w:rFonts w:ascii="Times New Roman" w:hAnsi="Times New Roman" w:cs="Times New Roman"/>
+                <w:i/>
+                <w:sz w:val="24"/>
+                <w:szCs w:val="24"/>
+              </w:rPr>
+              <w:t>(</w:t>
+            </w:r>
+            <w:proofErr w:type="spellStart"/>
+            <w:r>
+              <w:rPr>
+                <w:rFonts w:ascii="Times New Roman" w:hAnsi="Times New Roman" w:cs="Times New Roman"/>
+                <w:i/>
+                <w:sz w:val="24"/>
+                <w:szCs w:val="24"/>
+              </w:rPr>
+              <w:t>den_do</w:t>
+            </w:r>
+            <w:proofErr w:type="spellEnd"/>
+            <w:r>
+              <w:rPr>
+                <w:rFonts w:ascii="Times New Roman" w:hAnsi="Times New Roman" w:cs="Times New Roman"/>
+                <w:i/>
+                <w:sz w:val="24"/>
+                <w:szCs w:val="24"/>
+              </w:rPr>
+              <w:t>, 0);</w:t>
+            </w:r>
+          </w:p>
+          <w:p>
+            <w:pPr>
+              <w:rPr>
+                <w:rFonts w:ascii="Times New Roman" w:hAnsi="Times New Roman" w:cs="Times New Roman"/>
+                <w:i/>
+                <w:sz w:val="24"/>
+                <w:szCs w:val="24"/>
+              </w:rPr>
+            </w:pPr>
+            <w:r>
+              <w:rPr>
+                <w:rFonts w:ascii="Times New Roman" w:hAnsi="Times New Roman" w:cs="Times New Roman"/>
+                <w:i/>
+                <w:sz w:val="24"/>
+                <w:szCs w:val="24"/>
+              </w:rPr>
+              <w:t xml:space="preserve">  </w:t>
+            </w:r>
+            <w:proofErr w:type="spellStart"/>
+            <w:r>
+              <w:rPr>
+                <w:rFonts w:ascii="Times New Roman" w:hAnsi="Times New Roman" w:cs="Times New Roman"/>
+                <w:i/>
+                <w:color w:val="FF0000"/>
+                <w:sz w:val="24"/>
+                <w:szCs w:val="24"/>
+              </w:rPr>
+              <w:t>analogWrite</w:t>
+            </w:r>
+            <w:proofErr w:type="spellEnd"/>
+            <w:r>
+              <w:rPr>
+                <w:rFonts w:ascii="Times New Roman" w:hAnsi="Times New Roman" w:cs="Times New Roman"/>
+                <w:i/>
+                <w:sz w:val="24"/>
+                <w:szCs w:val="24"/>
+              </w:rPr>
+              <w:t>(</w:t>
+            </w:r>
+            <w:proofErr w:type="spellStart"/>
+            <w:r>
+              <w:rPr>
+                <w:rFonts w:ascii="Times New Roman" w:hAnsi="Times New Roman" w:cs="Times New Roman"/>
+                <w:i/>
+                <w:sz w:val="24"/>
+                <w:szCs w:val="24"/>
+              </w:rPr>
+              <w:t>den_xanh_lam</w:t>
+            </w:r>
+            <w:proofErr w:type="spellEnd"/>
+            <w:r>
+              <w:rPr>
+                <w:rFonts w:ascii="Times New Roman" w:hAnsi="Times New Roman" w:cs="Times New Roman"/>
+                <w:i/>
+                <w:sz w:val="24"/>
+                <w:szCs w:val="24"/>
+              </w:rPr>
+              <w:t>, 0);</w:t>
+            </w:r>
+          </w:p>
+          <w:p>
+            <w:pPr>
+              <w:rPr>
+                <w:rFonts w:ascii="Times New Roman" w:hAnsi="Times New Roman" w:cs="Times New Roman"/>
+                <w:i/>
+                <w:sz w:val="24"/>
+                <w:szCs w:val="24"/>
+              </w:rPr>
+            </w:pPr>
+            <w:r>
+              <w:rPr>
+                <w:rFonts w:ascii="Times New Roman" w:hAnsi="Times New Roman" w:cs="Times New Roman"/>
+                <w:i/>
+                <w:sz w:val="24"/>
+                <w:szCs w:val="24"/>
+              </w:rPr>
+              <w:t xml:space="preserve">  </w:t>
+            </w:r>
+            <w:proofErr w:type="spellStart"/>
+            <w:r>
+              <w:rPr>
+                <w:rFonts w:ascii="Times New Roman" w:hAnsi="Times New Roman" w:cs="Times New Roman"/>
+                <w:i/>
+                <w:color w:val="FF0000"/>
+                <w:sz w:val="24"/>
+                <w:szCs w:val="24"/>
+              </w:rPr>
+              <w:t>analogWrite</w:t>
+            </w:r>
+            <w:proofErr w:type="spellEnd"/>
+            <w:r>
+              <w:rPr>
+                <w:rFonts w:ascii="Times New Roman" w:hAnsi="Times New Roman" w:cs="Times New Roman"/>
+                <w:i/>
+                <w:sz w:val="24"/>
+                <w:szCs w:val="24"/>
+              </w:rPr>
+              <w:t>(</w:t>
+            </w:r>
+            <w:proofErr w:type="spellStart"/>
+            <w:r>
+              <w:rPr>
+                <w:rFonts w:ascii="Times New Roman" w:hAnsi="Times New Roman" w:cs="Times New Roman"/>
+                <w:i/>
+                <w:sz w:val="24"/>
+                <w:szCs w:val="24"/>
+              </w:rPr>
+              <w:t>den_xanh_luc</w:t>
+            </w:r>
+            <w:proofErr w:type="spellEnd"/>
+            <w:r>
+              <w:rPr>
+                <w:rFonts w:ascii="Times New Roman" w:hAnsi="Times New Roman" w:cs="Times New Roman"/>
+                <w:i/>
+                <w:sz w:val="24"/>
+                <w:szCs w:val="24"/>
+              </w:rPr>
+              <w:t>, 255)                   ;</w:t>
+            </w:r>
+          </w:p>
+          <w:p>
+            <w:pPr>
+              <w:rPr>
+                <w:rFonts w:ascii="Times New Roman" w:hAnsi="Times New Roman" w:cs="Times New Roman"/>
+                <w:i/>
+                <w:sz w:val="24"/>
+                <w:szCs w:val="24"/>
+              </w:rPr>
+            </w:pPr>
+            <w:r>
+              <w:rPr>
+                <w:rFonts w:ascii="Times New Roman" w:hAnsi="Times New Roman" w:cs="Times New Roman"/>
+                <w:i/>
+                <w:sz w:val="24"/>
+                <w:szCs w:val="24"/>
+              </w:rPr>
+              <w:t xml:space="preserve">  delay(500);</w:t>
+            </w:r>
+          </w:p>
+          <w:p>
+            <w:pPr>
+              <w:rPr>
+                <w:rFonts w:ascii="Times New Roman" w:hAnsi="Times New Roman" w:cs="Times New Roman"/>
+                <w:i/>
+                <w:sz w:val="24"/>
+                <w:szCs w:val="24"/>
+              </w:rPr>
+            </w:pPr>
+            <w:r>
+              <w:rPr>
+                <w:rFonts w:ascii="Times New Roman" w:hAnsi="Times New Roman" w:cs="Times New Roman"/>
+                <w:i/>
+                <w:sz w:val="24"/>
+                <w:szCs w:val="24"/>
+              </w:rPr>
+              <w:t>}</w:t>
+            </w:r>
+          </w:p>
+        </w:tc>
+      </w:tr>
+    </w:tbl>
+    <w:p/>
+    <w:p>
+      <w:pPr>
+        <w:pStyle w:val="Heading1"/>
+        <w:spacing w:after="240"/>
+      </w:pPr>
+      <w:proofErr w:type="spellStart"/>
+      <w:proofErr w:type="gramStart"/>
+      <w:r>
+        <w:lastRenderedPageBreak/>
+        <w:t>Bài</w:t>
+      </w:r>
+      <w:proofErr w:type="spellEnd"/>
+      <w:r>
+        <w:t xml:space="preserve"> 9.</w:t>
+      </w:r>
+      <w:proofErr w:type="gramEnd"/>
+      <w:r>
+        <w:t xml:space="preserve"> </w:t>
+      </w:r>
+      <w:proofErr w:type="spellStart"/>
+      <w:r>
+        <w:t>Sáng</w:t>
+      </w:r>
+      <w:proofErr w:type="spellEnd"/>
+      <w:r>
+        <w:t xml:space="preserve"> 8 Led </w:t>
+      </w:r>
+      <w:proofErr w:type="spellStart"/>
+      <w:proofErr w:type="gramStart"/>
+      <w:r>
+        <w:t>theo</w:t>
+      </w:r>
+      <w:proofErr w:type="spellEnd"/>
+      <w:proofErr w:type="gramEnd"/>
+      <w:r>
+        <w:t xml:space="preserve"> </w:t>
+      </w:r>
+      <w:proofErr w:type="spellStart"/>
+      <w:r>
+        <w:t>một</w:t>
+      </w:r>
+      <w:proofErr w:type="spellEnd"/>
+      <w:r>
+        <w:t xml:space="preserve"> </w:t>
+      </w:r>
+      <w:proofErr w:type="spellStart"/>
+      <w:r>
+        <w:t>trình</w:t>
+      </w:r>
+      <w:proofErr w:type="spellEnd"/>
+      <w:r>
+        <w:t xml:space="preserve"> </w:t>
+      </w:r>
+      <w:proofErr w:type="spellStart"/>
+      <w:r>
+        <w:t>tự</w:t>
+      </w:r>
+      <w:proofErr w:type="spellEnd"/>
+      <w:r>
+        <w:t xml:space="preserve">, </w:t>
+      </w:r>
+      <w:proofErr w:type="spellStart"/>
+      <w:r>
+        <w:t>sử</w:t>
+      </w:r>
+      <w:proofErr w:type="spellEnd"/>
+      <w:r>
+        <w:t xml:space="preserve"> </w:t>
+      </w:r>
+      <w:proofErr w:type="spellStart"/>
+      <w:r>
+        <w:t>dụng</w:t>
+      </w:r>
+      <w:proofErr w:type="spellEnd"/>
+      <w:r>
+        <w:t xml:space="preserve"> IC 74HC545</w:t>
+      </w:r>
+    </w:p>
+    <w:p>
+      <w:pPr>
+        <w:pStyle w:val="Heading2"/>
+        <w:numPr>
+          <w:ilvl w:val="0"/>
+          <w:numId w:val="29"/>
+        </w:numPr>
+        <w:spacing w:before="0"/>
+      </w:pPr>
+      <w:proofErr w:type="spellStart"/>
+      <w:r>
+        <w:t>Mô</w:t>
+      </w:r>
+      <w:proofErr w:type="spellEnd"/>
+      <w:r>
+        <w:t xml:space="preserve"> </w:t>
+      </w:r>
+      <w:proofErr w:type="spellStart"/>
+      <w:r>
+        <w:t>tả</w:t>
+      </w:r>
+      <w:proofErr w:type="spellEnd"/>
+    </w:p>
+    <w:p>
+      <w:pPr>
+        <w:spacing w:before="120" w:after="120"/>
+        <w:ind w:left="720"/>
+        <w:jc w:val="both"/>
+        <w:rPr>
+          <w:rFonts w:ascii="Times New Roman" w:hAnsi="Times New Roman" w:cs="Times New Roman"/>
+          <w:sz w:val="26"/>
+          <w:szCs w:val="26"/>
+        </w:rPr>
+      </w:pPr>
+      <w:proofErr w:type="spellStart"/>
+      <w:r>
+        <w:rPr>
+          <w:rFonts w:ascii="Times New Roman" w:hAnsi="Times New Roman" w:cs="Times New Roman"/>
+          <w:sz w:val="26"/>
+          <w:szCs w:val="26"/>
+        </w:rPr>
+        <w:t>Hệ</w:t>
+      </w:r>
+      <w:proofErr w:type="spellEnd"/>
+      <w:r>
+        <w:rPr>
+          <w:rFonts w:ascii="Times New Roman" w:hAnsi="Times New Roman" w:cs="Times New Roman"/>
+          <w:sz w:val="26"/>
+          <w:szCs w:val="26"/>
+        </w:rPr>
+        <w:t xml:space="preserve"> </w:t>
+      </w:r>
+      <w:proofErr w:type="spellStart"/>
+      <w:r>
+        <w:rPr>
+          <w:rFonts w:ascii="Times New Roman" w:hAnsi="Times New Roman" w:cs="Times New Roman"/>
+          <w:sz w:val="26"/>
+          <w:szCs w:val="26"/>
+        </w:rPr>
+        <w:t>thống</w:t>
+      </w:r>
+      <w:proofErr w:type="spellEnd"/>
+      <w:r>
+        <w:rPr>
+          <w:rFonts w:ascii="Times New Roman" w:hAnsi="Times New Roman" w:cs="Times New Roman"/>
+          <w:sz w:val="26"/>
+          <w:szCs w:val="26"/>
+        </w:rPr>
+        <w:t xml:space="preserve"> </w:t>
+      </w:r>
+      <w:proofErr w:type="spellStart"/>
+      <w:r>
+        <w:rPr>
+          <w:rFonts w:ascii="Times New Roman" w:hAnsi="Times New Roman" w:cs="Times New Roman"/>
+          <w:sz w:val="26"/>
+          <w:szCs w:val="26"/>
+        </w:rPr>
+        <w:t>được</w:t>
+      </w:r>
+      <w:proofErr w:type="spellEnd"/>
+      <w:r>
+        <w:rPr>
+          <w:rFonts w:ascii="Times New Roman" w:hAnsi="Times New Roman" w:cs="Times New Roman"/>
+          <w:sz w:val="26"/>
+          <w:szCs w:val="26"/>
+        </w:rPr>
+        <w:t xml:space="preserve"> </w:t>
+      </w:r>
+      <w:proofErr w:type="spellStart"/>
+      <w:r>
+        <w:rPr>
+          <w:rFonts w:ascii="Times New Roman" w:hAnsi="Times New Roman" w:cs="Times New Roman"/>
+          <w:sz w:val="26"/>
+          <w:szCs w:val="26"/>
+        </w:rPr>
+        <w:t>thiết</w:t>
+      </w:r>
+      <w:proofErr w:type="spellEnd"/>
+      <w:r>
+        <w:rPr>
+          <w:rFonts w:ascii="Times New Roman" w:hAnsi="Times New Roman" w:cs="Times New Roman"/>
+          <w:sz w:val="26"/>
+          <w:szCs w:val="26"/>
+        </w:rPr>
+        <w:t xml:space="preserve"> </w:t>
+      </w:r>
+      <w:proofErr w:type="spellStart"/>
+      <w:r>
+        <w:rPr>
+          <w:rFonts w:ascii="Times New Roman" w:hAnsi="Times New Roman" w:cs="Times New Roman"/>
+          <w:sz w:val="26"/>
+          <w:szCs w:val="26"/>
+        </w:rPr>
+        <w:t>kế</w:t>
+      </w:r>
+      <w:proofErr w:type="spellEnd"/>
+      <w:r>
+        <w:rPr>
+          <w:rFonts w:ascii="Times New Roman" w:hAnsi="Times New Roman" w:cs="Times New Roman"/>
+          <w:sz w:val="26"/>
+          <w:szCs w:val="26"/>
+        </w:rPr>
+        <w:t xml:space="preserve"> </w:t>
+      </w:r>
+      <w:proofErr w:type="spellStart"/>
+      <w:r>
+        <w:rPr>
+          <w:rFonts w:ascii="Times New Roman" w:hAnsi="Times New Roman" w:cs="Times New Roman"/>
+          <w:sz w:val="26"/>
+          <w:szCs w:val="26"/>
+        </w:rPr>
+        <w:t>thực</w:t>
+      </w:r>
+      <w:proofErr w:type="spellEnd"/>
+      <w:r>
+        <w:rPr>
+          <w:rFonts w:ascii="Times New Roman" w:hAnsi="Times New Roman" w:cs="Times New Roman"/>
+          <w:sz w:val="26"/>
+          <w:szCs w:val="26"/>
+        </w:rPr>
+        <w:t xml:space="preserve"> </w:t>
+      </w:r>
+      <w:proofErr w:type="spellStart"/>
+      <w:r>
+        <w:rPr>
+          <w:rFonts w:ascii="Times New Roman" w:hAnsi="Times New Roman" w:cs="Times New Roman"/>
+          <w:sz w:val="26"/>
+          <w:szCs w:val="26"/>
+        </w:rPr>
+        <w:t>hiện</w:t>
+      </w:r>
+      <w:proofErr w:type="spellEnd"/>
+      <w:r>
+        <w:rPr>
+          <w:rFonts w:ascii="Times New Roman" w:hAnsi="Times New Roman" w:cs="Times New Roman"/>
+          <w:sz w:val="26"/>
+          <w:szCs w:val="26"/>
+        </w:rPr>
+        <w:t xml:space="preserve"> </w:t>
+      </w:r>
+      <w:proofErr w:type="spellStart"/>
+      <w:r>
+        <w:rPr>
+          <w:rFonts w:ascii="Times New Roman" w:hAnsi="Times New Roman" w:cs="Times New Roman"/>
+          <w:sz w:val="26"/>
+          <w:szCs w:val="26"/>
+        </w:rPr>
+        <w:t>việc</w:t>
+      </w:r>
+      <w:proofErr w:type="spellEnd"/>
+      <w:r>
+        <w:rPr>
+          <w:rFonts w:ascii="Times New Roman" w:hAnsi="Times New Roman" w:cs="Times New Roman"/>
+          <w:sz w:val="26"/>
+          <w:szCs w:val="26"/>
+        </w:rPr>
+        <w:t xml:space="preserve"> </w:t>
+      </w:r>
+      <w:proofErr w:type="spellStart"/>
+      <w:r>
+        <w:rPr>
+          <w:rFonts w:ascii="Times New Roman" w:hAnsi="Times New Roman" w:cs="Times New Roman"/>
+          <w:sz w:val="26"/>
+          <w:szCs w:val="26"/>
+        </w:rPr>
+        <w:t>lập</w:t>
+      </w:r>
+      <w:proofErr w:type="spellEnd"/>
+      <w:r>
+        <w:rPr>
+          <w:rFonts w:ascii="Times New Roman" w:hAnsi="Times New Roman" w:cs="Times New Roman"/>
+          <w:sz w:val="26"/>
+          <w:szCs w:val="26"/>
+        </w:rPr>
+        <w:t xml:space="preserve"> </w:t>
+      </w:r>
+      <w:proofErr w:type="spellStart"/>
+      <w:r>
+        <w:rPr>
+          <w:rFonts w:ascii="Times New Roman" w:hAnsi="Times New Roman" w:cs="Times New Roman"/>
+          <w:sz w:val="26"/>
+          <w:szCs w:val="26"/>
+        </w:rPr>
+        <w:t>trình</w:t>
+      </w:r>
+      <w:proofErr w:type="spellEnd"/>
+      <w:r>
+        <w:rPr>
+          <w:rFonts w:ascii="Times New Roman" w:hAnsi="Times New Roman" w:cs="Times New Roman"/>
+          <w:sz w:val="26"/>
+          <w:szCs w:val="26"/>
+        </w:rPr>
+        <w:t xml:space="preserve"> </w:t>
+      </w:r>
+      <w:proofErr w:type="spellStart"/>
+      <w:r>
+        <w:rPr>
+          <w:rFonts w:ascii="Times New Roman" w:hAnsi="Times New Roman" w:cs="Times New Roman"/>
+          <w:sz w:val="26"/>
+          <w:szCs w:val="26"/>
+        </w:rPr>
+        <w:t>điều</w:t>
+      </w:r>
+      <w:proofErr w:type="spellEnd"/>
+      <w:r>
+        <w:rPr>
+          <w:rFonts w:ascii="Times New Roman" w:hAnsi="Times New Roman" w:cs="Times New Roman"/>
+          <w:sz w:val="26"/>
+          <w:szCs w:val="26"/>
+        </w:rPr>
+        <w:t xml:space="preserve"> </w:t>
+      </w:r>
+      <w:proofErr w:type="spellStart"/>
+      <w:r>
+        <w:rPr>
+          <w:rFonts w:ascii="Times New Roman" w:hAnsi="Times New Roman" w:cs="Times New Roman"/>
+          <w:sz w:val="26"/>
+          <w:szCs w:val="26"/>
+        </w:rPr>
+        <w:t>kiển</w:t>
+      </w:r>
+      <w:proofErr w:type="spellEnd"/>
+      <w:r>
+        <w:rPr>
+          <w:rFonts w:ascii="Times New Roman" w:hAnsi="Times New Roman" w:cs="Times New Roman"/>
+          <w:sz w:val="26"/>
+          <w:szCs w:val="26"/>
+        </w:rPr>
+        <w:t xml:space="preserve"> </w:t>
+      </w:r>
+      <w:proofErr w:type="spellStart"/>
+      <w:r>
+        <w:rPr>
+          <w:rFonts w:ascii="Times New Roman" w:hAnsi="Times New Roman" w:cs="Times New Roman"/>
+          <w:sz w:val="26"/>
+          <w:szCs w:val="26"/>
+        </w:rPr>
+        <w:t>b</w:t>
+      </w:r>
+      <w:r>
+        <w:rPr>
+          <w:rFonts w:ascii="Times New Roman" w:hAnsi="Times New Roman" w:cs="Times New Roman"/>
+          <w:sz w:val="26"/>
+          <w:szCs w:val="26"/>
+        </w:rPr>
+        <w:t>ậ</w:t>
+      </w:r>
+      <w:r>
+        <w:rPr>
+          <w:rFonts w:ascii="Times New Roman" w:hAnsi="Times New Roman" w:cs="Times New Roman"/>
+          <w:sz w:val="26"/>
+          <w:szCs w:val="26"/>
+        </w:rPr>
+        <w:t>t</w:t>
+      </w:r>
+      <w:proofErr w:type="spellEnd"/>
+      <w:r>
+        <w:rPr>
+          <w:rFonts w:ascii="Times New Roman" w:hAnsi="Times New Roman" w:cs="Times New Roman"/>
+          <w:sz w:val="26"/>
+          <w:szCs w:val="26"/>
+        </w:rPr>
+        <w:t>/</w:t>
+      </w:r>
+      <w:proofErr w:type="spellStart"/>
+      <w:r>
+        <w:rPr>
+          <w:rFonts w:ascii="Times New Roman" w:hAnsi="Times New Roman" w:cs="Times New Roman"/>
+          <w:sz w:val="26"/>
+          <w:szCs w:val="26"/>
+        </w:rPr>
+        <w:t>t</w:t>
+      </w:r>
+      <w:r>
+        <w:rPr>
+          <w:rFonts w:ascii="Times New Roman" w:hAnsi="Times New Roman" w:cs="Times New Roman"/>
+          <w:sz w:val="26"/>
+          <w:szCs w:val="26"/>
+        </w:rPr>
+        <w:t>ắ</w:t>
+      </w:r>
+      <w:r>
+        <w:rPr>
+          <w:rFonts w:ascii="Times New Roman" w:hAnsi="Times New Roman" w:cs="Times New Roman"/>
+          <w:sz w:val="26"/>
+          <w:szCs w:val="26"/>
+        </w:rPr>
+        <w:t>t</w:t>
+      </w:r>
+      <w:proofErr w:type="spellEnd"/>
+      <w:r>
+        <w:rPr>
+          <w:rFonts w:ascii="Times New Roman" w:hAnsi="Times New Roman" w:cs="Times New Roman"/>
+          <w:sz w:val="26"/>
+          <w:szCs w:val="26"/>
+        </w:rPr>
+        <w:t xml:space="preserve"> </w:t>
+      </w:r>
+      <w:proofErr w:type="spellStart"/>
+      <w:r>
+        <w:rPr>
+          <w:rFonts w:ascii="Times New Roman" w:hAnsi="Times New Roman" w:cs="Times New Roman"/>
+          <w:sz w:val="26"/>
+          <w:szCs w:val="26"/>
+        </w:rPr>
+        <w:t>đèn</w:t>
+      </w:r>
+      <w:proofErr w:type="spellEnd"/>
+      <w:r>
+        <w:rPr>
+          <w:rFonts w:ascii="Times New Roman" w:hAnsi="Times New Roman" w:cs="Times New Roman"/>
+          <w:sz w:val="26"/>
+          <w:szCs w:val="26"/>
+        </w:rPr>
+        <w:t xml:space="preserve"> Led </w:t>
+      </w:r>
+      <w:proofErr w:type="spellStart"/>
+      <w:r>
+        <w:rPr>
+          <w:rFonts w:ascii="Times New Roman" w:hAnsi="Times New Roman" w:cs="Times New Roman"/>
+          <w:sz w:val="26"/>
+          <w:szCs w:val="26"/>
+        </w:rPr>
+        <w:t>trong</w:t>
+      </w:r>
+      <w:proofErr w:type="spellEnd"/>
+      <w:r>
+        <w:rPr>
+          <w:rFonts w:ascii="Times New Roman" w:hAnsi="Times New Roman" w:cs="Times New Roman"/>
+          <w:sz w:val="26"/>
+          <w:szCs w:val="26"/>
+        </w:rPr>
+        <w:t xml:space="preserve"> </w:t>
+      </w:r>
+      <w:proofErr w:type="spellStart"/>
+      <w:r>
+        <w:rPr>
+          <w:rFonts w:ascii="Times New Roman" w:hAnsi="Times New Roman" w:cs="Times New Roman"/>
+          <w:sz w:val="26"/>
+          <w:szCs w:val="26"/>
+        </w:rPr>
+        <w:t>thời</w:t>
+      </w:r>
+      <w:proofErr w:type="spellEnd"/>
+      <w:r>
+        <w:rPr>
+          <w:rFonts w:ascii="Times New Roman" w:hAnsi="Times New Roman" w:cs="Times New Roman"/>
+          <w:sz w:val="26"/>
+          <w:szCs w:val="26"/>
+        </w:rPr>
+        <w:t xml:space="preserve"> </w:t>
+      </w:r>
+      <w:proofErr w:type="spellStart"/>
+      <w:r>
+        <w:rPr>
+          <w:rFonts w:ascii="Times New Roman" w:hAnsi="Times New Roman" w:cs="Times New Roman"/>
+          <w:sz w:val="26"/>
+          <w:szCs w:val="26"/>
+        </w:rPr>
+        <w:t>gian</w:t>
+      </w:r>
+      <w:proofErr w:type="spellEnd"/>
+      <w:r>
+        <w:rPr>
+          <w:rFonts w:ascii="Times New Roman" w:hAnsi="Times New Roman" w:cs="Times New Roman"/>
+          <w:sz w:val="26"/>
+          <w:szCs w:val="26"/>
+        </w:rPr>
+        <w:t xml:space="preserve"> 1 </w:t>
+      </w:r>
+      <w:proofErr w:type="spellStart"/>
+      <w:r>
+        <w:rPr>
+          <w:rFonts w:ascii="Times New Roman" w:hAnsi="Times New Roman" w:cs="Times New Roman"/>
+          <w:sz w:val="26"/>
+          <w:szCs w:val="26"/>
+        </w:rPr>
+        <w:t>giây</w:t>
+      </w:r>
+      <w:proofErr w:type="spellEnd"/>
+      <w:r>
+        <w:rPr>
+          <w:rFonts w:ascii="Times New Roman" w:hAnsi="Times New Roman" w:cs="Times New Roman"/>
+          <w:sz w:val="26"/>
+          <w:szCs w:val="26"/>
+        </w:rPr>
+        <w:t xml:space="preserve">, </w:t>
+      </w:r>
+      <w:proofErr w:type="spellStart"/>
+      <w:r>
+        <w:rPr>
+          <w:rFonts w:ascii="Times New Roman" w:hAnsi="Times New Roman" w:cs="Times New Roman"/>
+          <w:sz w:val="26"/>
+          <w:szCs w:val="26"/>
+        </w:rPr>
+        <w:t>đèn</w:t>
+      </w:r>
+      <w:proofErr w:type="spellEnd"/>
+      <w:r>
+        <w:rPr>
+          <w:rFonts w:ascii="Times New Roman" w:hAnsi="Times New Roman" w:cs="Times New Roman"/>
+          <w:sz w:val="26"/>
+          <w:szCs w:val="26"/>
+        </w:rPr>
+        <w:t xml:space="preserve"> Led </w:t>
+      </w:r>
+      <w:proofErr w:type="spellStart"/>
+      <w:r>
+        <w:rPr>
+          <w:rFonts w:ascii="Times New Roman" w:hAnsi="Times New Roman" w:cs="Times New Roman"/>
+          <w:sz w:val="26"/>
+          <w:szCs w:val="26"/>
+        </w:rPr>
+        <w:t>được</w:t>
+      </w:r>
+      <w:proofErr w:type="spellEnd"/>
+      <w:r>
+        <w:rPr>
+          <w:rFonts w:ascii="Times New Roman" w:hAnsi="Times New Roman" w:cs="Times New Roman"/>
+          <w:sz w:val="26"/>
+          <w:szCs w:val="26"/>
+        </w:rPr>
+        <w:t xml:space="preserve"> </w:t>
+      </w:r>
+      <w:proofErr w:type="spellStart"/>
+      <w:r>
+        <w:rPr>
+          <w:rFonts w:ascii="Times New Roman" w:hAnsi="Times New Roman" w:cs="Times New Roman"/>
+          <w:sz w:val="26"/>
+          <w:szCs w:val="26"/>
+        </w:rPr>
+        <w:t>kết</w:t>
+      </w:r>
+      <w:proofErr w:type="spellEnd"/>
+      <w:r>
+        <w:rPr>
+          <w:rFonts w:ascii="Times New Roman" w:hAnsi="Times New Roman" w:cs="Times New Roman"/>
+          <w:sz w:val="26"/>
+          <w:szCs w:val="26"/>
+        </w:rPr>
+        <w:t xml:space="preserve"> </w:t>
+      </w:r>
+      <w:proofErr w:type="spellStart"/>
+      <w:r>
+        <w:rPr>
+          <w:rFonts w:ascii="Times New Roman" w:hAnsi="Times New Roman" w:cs="Times New Roman"/>
+          <w:sz w:val="26"/>
+          <w:szCs w:val="26"/>
+        </w:rPr>
+        <w:t>nối</w:t>
+      </w:r>
+      <w:proofErr w:type="spellEnd"/>
+      <w:r>
+        <w:rPr>
+          <w:rFonts w:ascii="Times New Roman" w:hAnsi="Times New Roman" w:cs="Times New Roman"/>
+          <w:sz w:val="26"/>
+          <w:szCs w:val="26"/>
+        </w:rPr>
+        <w:t xml:space="preserve"> </w:t>
+      </w:r>
+      <w:proofErr w:type="spellStart"/>
+      <w:r>
+        <w:rPr>
+          <w:rFonts w:ascii="Times New Roman" w:hAnsi="Times New Roman" w:cs="Times New Roman"/>
+          <w:sz w:val="26"/>
+          <w:szCs w:val="26"/>
+        </w:rPr>
+        <w:t>vào</w:t>
+      </w:r>
+      <w:proofErr w:type="spellEnd"/>
+      <w:r>
+        <w:rPr>
+          <w:rFonts w:ascii="Times New Roman" w:hAnsi="Times New Roman" w:cs="Times New Roman"/>
+          <w:sz w:val="26"/>
+          <w:szCs w:val="26"/>
+        </w:rPr>
+        <w:t xml:space="preserve"> </w:t>
+      </w:r>
+      <w:proofErr w:type="spellStart"/>
+      <w:r>
+        <w:rPr>
+          <w:rFonts w:ascii="Times New Roman" w:hAnsi="Times New Roman" w:cs="Times New Roman"/>
+          <w:sz w:val="26"/>
+          <w:szCs w:val="26"/>
+        </w:rPr>
+        <w:t>cổng</w:t>
+      </w:r>
+      <w:proofErr w:type="spellEnd"/>
+      <w:r>
+        <w:rPr>
+          <w:rFonts w:ascii="Times New Roman" w:hAnsi="Times New Roman" w:cs="Times New Roman"/>
+          <w:sz w:val="26"/>
+          <w:szCs w:val="26"/>
+        </w:rPr>
+        <w:t xml:space="preserve"> </w:t>
+      </w:r>
+      <w:proofErr w:type="spellStart"/>
+      <w:r>
+        <w:rPr>
+          <w:rFonts w:ascii="Times New Roman" w:hAnsi="Times New Roman" w:cs="Times New Roman"/>
+          <w:sz w:val="26"/>
+          <w:szCs w:val="26"/>
+        </w:rPr>
+        <w:t>số</w:t>
+      </w:r>
+      <w:proofErr w:type="spellEnd"/>
+      <w:r>
+        <w:rPr>
+          <w:rFonts w:ascii="Times New Roman" w:hAnsi="Times New Roman" w:cs="Times New Roman"/>
+          <w:sz w:val="26"/>
+          <w:szCs w:val="26"/>
+        </w:rPr>
+        <w:t xml:space="preserve"> 13 </w:t>
+      </w:r>
+      <w:proofErr w:type="spellStart"/>
+      <w:r>
+        <w:rPr>
+          <w:rFonts w:ascii="Times New Roman" w:hAnsi="Times New Roman" w:cs="Times New Roman"/>
+          <w:sz w:val="26"/>
+          <w:szCs w:val="26"/>
+        </w:rPr>
+        <w:t>của</w:t>
+      </w:r>
+      <w:proofErr w:type="spellEnd"/>
+      <w:r>
+        <w:rPr>
+          <w:rFonts w:ascii="Times New Roman" w:hAnsi="Times New Roman" w:cs="Times New Roman"/>
+          <w:sz w:val="26"/>
+          <w:szCs w:val="26"/>
+        </w:rPr>
+        <w:t xml:space="preserve"> board </w:t>
+      </w:r>
+      <w:proofErr w:type="spellStart"/>
+      <w:r>
+        <w:rPr>
+          <w:rFonts w:ascii="Times New Roman" w:hAnsi="Times New Roman" w:cs="Times New Roman"/>
+          <w:sz w:val="26"/>
+          <w:szCs w:val="26"/>
+        </w:rPr>
+        <w:t>mạch</w:t>
+      </w:r>
+      <w:proofErr w:type="spellEnd"/>
+      <w:r>
+        <w:rPr>
+          <w:rFonts w:ascii="Times New Roman" w:hAnsi="Times New Roman" w:cs="Times New Roman"/>
+          <w:sz w:val="26"/>
+          <w:szCs w:val="26"/>
+        </w:rPr>
+        <w:t xml:space="preserve"> Arduino.</w:t>
+      </w:r>
+    </w:p>
+    <w:p>
+      <w:pPr>
+        <w:pStyle w:val="Heading2"/>
+        <w:numPr>
+          <w:ilvl w:val="0"/>
+          <w:numId w:val="29"/>
+        </w:numPr>
+        <w:spacing w:after="240"/>
+      </w:pPr>
+      <w:proofErr w:type="spellStart"/>
+      <w:r>
+        <w:t>Sơ</w:t>
+      </w:r>
+      <w:proofErr w:type="spellEnd"/>
+      <w:r>
+        <w:t xml:space="preserve"> </w:t>
+      </w:r>
+      <w:proofErr w:type="spellStart"/>
+      <w:r>
+        <w:t>đồ</w:t>
+      </w:r>
+      <w:proofErr w:type="spellEnd"/>
+      <w:r>
+        <w:t xml:space="preserve"> </w:t>
+      </w:r>
+      <w:proofErr w:type="spellStart"/>
+      <w:r>
+        <w:t>thiết</w:t>
+      </w:r>
+      <w:proofErr w:type="spellEnd"/>
+      <w:r>
+        <w:t xml:space="preserve"> </w:t>
+      </w:r>
+      <w:proofErr w:type="spellStart"/>
+      <w:r>
+        <w:t>kế</w:t>
+      </w:r>
+      <w:proofErr w:type="spellEnd"/>
+    </w:p>
+    <w:p/>
+    <w:p>
+      <w:pPr>
+        <w:keepNext/>
+        <w:jc w:val="center"/>
+      </w:pPr>
+      <w:r>
+        <w:rPr>
+          <w:noProof/>
+        </w:rPr>
+        <w:drawing>
+          <wp:inline distT="0" distB="0" distL="0" distR="0" wp14:anchorId="2C7BC37A" wp14:editId="2306FC3C">
+            <wp:extent cx="4969565" cy="3260035"/>
+            <wp:effectExtent l="0" t="0" r="2540" b="0"/>
+            <wp:docPr id="4" name="Picture 4"/>
+            <wp:cNvGraphicFramePr>
+              <a:graphicFrameLocks xmlns:a="http://schemas.openxmlformats.org/drawingml/2006/main" noChangeAspect="1"/>
+            </wp:cNvGraphicFramePr>
+            <a:graphic xmlns:a="http://schemas.openxmlformats.org/drawingml/2006/main">
+              <a:graphicData uri="http://schemas.openxmlformats.org/drawingml/2006/picture">
+                <pic:pic xmlns:pic="http://schemas.openxmlformats.org/drawingml/2006/picture">
+                  <pic:nvPicPr>
+                    <pic:cNvPr id="0" name="hinh_8_Led_IC_74HC545.png"/>
+                    <pic:cNvPicPr/>
+                  </pic:nvPicPr>
+                  <pic:blipFill>
+                    <a:blip r:embed="rId24">
+                      <a:extLst>
+                        <a:ext uri="{28A0092B-C50C-407E-A947-70E740481C1C}">
+                          <a14:useLocalDpi xmlns:a14="http://schemas.microsoft.com/office/drawing/2010/main" val="0"/>
+                        </a:ext>
+                      </a:extLst>
+                    </a:blip>
+                    <a:stretch>
+                      <a:fillRect/>
+                    </a:stretch>
+                  </pic:blipFill>
+                  <pic:spPr>
+                    <a:xfrm>
+                      <a:off x="0" y="0"/>
+                      <a:ext cx="4970185" cy="3260442"/>
+                    </a:xfrm>
+                    <a:prstGeom prst="rect">
+                      <a:avLst/>
+                    </a:prstGeom>
+                  </pic:spPr>
+                </pic:pic>
+              </a:graphicData>
+            </a:graphic>
+          </wp:inline>
+        </w:drawing>
+      </w:r>
+    </w:p>
+    <w:p>
+      <w:pPr>
+        <w:pStyle w:val="Caption"/>
+        <w:jc w:val="center"/>
+      </w:pPr>
+      <w:proofErr w:type="spellStart"/>
+      <w:r>
+        <w:t>Hình</w:t>
+      </w:r>
+      <w:proofErr w:type="spellEnd"/>
+      <w:r>
+        <w:t xml:space="preserve"> 15: 8 Led IC </w:t>
+      </w:r>
+      <w:r>
+        <w:t>74HC545</w:t>
+      </w:r>
+    </w:p>
+    <w:p/>
+    <w:p>
+      <w:pPr>
+        <w:pStyle w:val="Heading2"/>
+        <w:numPr>
+          <w:ilvl w:val="0"/>
+          <w:numId w:val="29"/>
+        </w:numPr>
+      </w:pPr>
+      <w:proofErr w:type="spellStart"/>
+      <w:r>
+        <w:t>Đặc</w:t>
+      </w:r>
+      <w:proofErr w:type="spellEnd"/>
+      <w:r>
+        <w:t xml:space="preserve"> </w:t>
+      </w:r>
+      <w:proofErr w:type="spellStart"/>
+      <w:r>
+        <w:t>điểm</w:t>
+      </w:r>
+      <w:proofErr w:type="spellEnd"/>
+      <w:r>
+        <w:t xml:space="preserve"> </w:t>
+      </w:r>
+      <w:proofErr w:type="spellStart"/>
+      <w:r>
+        <w:t>của</w:t>
+      </w:r>
+      <w:proofErr w:type="spellEnd"/>
+      <w:r>
+        <w:t xml:space="preserve"> </w:t>
+      </w:r>
+      <w:proofErr w:type="spellStart"/>
+      <w:r>
+        <w:t>linh</w:t>
+      </w:r>
+      <w:proofErr w:type="spellEnd"/>
+      <w:r>
+        <w:t xml:space="preserve"> </w:t>
+      </w:r>
+      <w:proofErr w:type="spellStart"/>
+      <w:r>
+        <w:t>kiện</w:t>
+      </w:r>
+      <w:proofErr w:type="spellEnd"/>
+    </w:p>
+    <w:p>
+      <w:pPr>
+        <w:pStyle w:val="bodygach"/>
+      </w:pPr>
+      <w:r>
+        <w:t>8</w:t>
+      </w:r>
+      <w:r>
+        <w:t xml:space="preserve"> </w:t>
+      </w:r>
+      <w:proofErr w:type="spellStart"/>
+      <w:r>
+        <w:t>đèn</w:t>
+      </w:r>
+      <w:proofErr w:type="spellEnd"/>
+      <w:r>
+        <w:t xml:space="preserve"> LED</w:t>
+      </w:r>
+    </w:p>
+    <w:p>
+      <w:pPr>
+        <w:pStyle w:val="bodygach"/>
+      </w:pPr>
+      <w:r>
+        <w:t xml:space="preserve">1 </w:t>
+      </w:r>
+      <w:proofErr w:type="spellStart"/>
+      <w:r>
+        <w:t>mạch</w:t>
+      </w:r>
+      <w:proofErr w:type="spellEnd"/>
+      <w:r>
+        <w:t xml:space="preserve"> IC 74HC545</w:t>
+      </w:r>
+      <w:r>
+        <w:t xml:space="preserve">1 </w:t>
+      </w:r>
+    </w:p>
+    <w:p>
+      <w:pPr>
+        <w:pStyle w:val="bodygach"/>
+      </w:pPr>
+      <w:r>
+        <w:t xml:space="preserve">1 </w:t>
+      </w:r>
+      <w:proofErr w:type="spellStart"/>
+      <w:r>
+        <w:t>mạch</w:t>
+      </w:r>
+      <w:proofErr w:type="spellEnd"/>
+      <w:r>
+        <w:t xml:space="preserve"> Arduino Uno</w:t>
+      </w:r>
+      <w:r>
+        <w:br/>
+      </w:r>
+    </w:p>
+    <w:p>
+      <w:pPr>
+        <w:pStyle w:val="Heading2"/>
+        <w:numPr>
+          <w:ilvl w:val="0"/>
+          <w:numId w:val="29"/>
+        </w:numPr>
+      </w:pPr>
+      <w:r>
+        <w:t xml:space="preserve">Code </w:t>
+      </w:r>
+      <w:proofErr w:type="spellStart"/>
+      <w:r>
+        <w:t>chương</w:t>
+      </w:r>
+      <w:proofErr w:type="spellEnd"/>
+      <w:r>
+        <w:t xml:space="preserve"> </w:t>
+      </w:r>
+      <w:proofErr w:type="spellStart"/>
+      <w:r>
+        <w:t>trình</w:t>
+      </w:r>
+      <w:proofErr w:type="spellEnd"/>
+    </w:p>
+    <w:p/>
+    <w:tbl>
+      <w:tblPr>
+        <w:tblStyle w:val="TableGrid"/>
+        <w:tblW w:w="0" w:type="auto"/>
+        <w:tblInd w:w="720" w:type="dxa"/>
+        <w:tblLook w:val="04A0" w:firstRow="1" w:lastRow="0" w:firstColumn="1" w:lastColumn="0" w:noHBand="0" w:noVBand="1"/>
+      </w:tblPr>
+      <w:tblGrid>
+        <w:gridCol w:w="8901"/>
+      </w:tblGrid>
+      <w:tr>
+        <w:tc>
+          <w:tcPr>
+            <w:tcW w:w="9621" w:type="dxa"/>
+          </w:tcPr>
+          <w:p>
+            <w:pPr>
+              <w:pStyle w:val="bodygach"/>
+              <w:numPr>
+                <w:ilvl w:val="0"/>
+                <w:numId w:val="0"/>
+              </w:numPr>
+              <w:rPr>
+                <w:i/>
+                <w:sz w:val="24"/>
+                <w:szCs w:val="24"/>
+              </w:rPr>
+            </w:pPr>
+            <w:r>
+              <w:rPr>
+                <w:i/>
+                <w:sz w:val="24"/>
+                <w:szCs w:val="24"/>
+              </w:rPr>
+              <w:t>#define _clock 7</w:t>
+            </w:r>
+          </w:p>
+          <w:p>
+            <w:pPr>
+              <w:pStyle w:val="bodygach"/>
+              <w:numPr>
+                <w:ilvl w:val="0"/>
+                <w:numId w:val="0"/>
+              </w:numPr>
+              <w:rPr>
+                <w:i/>
+                <w:sz w:val="24"/>
+                <w:szCs w:val="24"/>
+              </w:rPr>
+            </w:pPr>
+            <w:r>
+              <w:rPr>
+                <w:i/>
+                <w:sz w:val="24"/>
+                <w:szCs w:val="24"/>
+              </w:rPr>
+              <w:t>#define _latch 6</w:t>
+            </w:r>
+          </w:p>
+          <w:p>
+            <w:pPr>
+              <w:pStyle w:val="bodygach"/>
+              <w:numPr>
+                <w:ilvl w:val="0"/>
+                <w:numId w:val="0"/>
+              </w:numPr>
+              <w:rPr>
+                <w:i/>
+                <w:sz w:val="24"/>
+                <w:szCs w:val="24"/>
+              </w:rPr>
+            </w:pPr>
+            <w:r>
+              <w:rPr>
+                <w:i/>
+                <w:sz w:val="24"/>
+                <w:szCs w:val="24"/>
+              </w:rPr>
+              <w:t>#define _data 5</w:t>
+            </w:r>
+          </w:p>
+          <w:p>
+            <w:pPr>
+              <w:pStyle w:val="bodygach"/>
+              <w:numPr>
+                <w:ilvl w:val="0"/>
+                <w:numId w:val="0"/>
+              </w:numPr>
+              <w:ind w:left="720"/>
+              <w:rPr>
+                <w:i/>
+                <w:sz w:val="24"/>
+                <w:szCs w:val="24"/>
+              </w:rPr>
+            </w:pPr>
+          </w:p>
+          <w:p>
+            <w:pPr>
+              <w:pStyle w:val="bodygach"/>
+              <w:numPr>
+                <w:ilvl w:val="0"/>
+                <w:numId w:val="0"/>
+              </w:numPr>
+              <w:rPr>
+                <w:i/>
+                <w:sz w:val="24"/>
+                <w:szCs w:val="24"/>
+              </w:rPr>
+            </w:pPr>
+            <w:r>
+              <w:rPr>
+                <w:i/>
+                <w:sz w:val="24"/>
+                <w:szCs w:val="24"/>
+              </w:rPr>
+              <w:t xml:space="preserve">void </w:t>
+            </w:r>
+            <w:r>
+              <w:rPr>
+                <w:b/>
+                <w:i/>
+                <w:sz w:val="24"/>
+                <w:szCs w:val="24"/>
+              </w:rPr>
+              <w:t>setup</w:t>
+            </w:r>
+            <w:r>
+              <w:rPr>
+                <w:i/>
+                <w:sz w:val="24"/>
+                <w:szCs w:val="24"/>
+              </w:rPr>
+              <w:t>()</w:t>
+            </w:r>
+          </w:p>
+          <w:p>
+            <w:pPr>
+              <w:pStyle w:val="bodygach"/>
+              <w:numPr>
+                <w:ilvl w:val="0"/>
+                <w:numId w:val="0"/>
+              </w:numPr>
+              <w:rPr>
+                <w:i/>
+                <w:sz w:val="24"/>
+                <w:szCs w:val="24"/>
+              </w:rPr>
+            </w:pPr>
+            <w:r>
+              <w:rPr>
+                <w:i/>
+                <w:sz w:val="24"/>
+                <w:szCs w:val="24"/>
+              </w:rPr>
+              <w:t>{</w:t>
+            </w:r>
+          </w:p>
+          <w:p>
+            <w:pPr>
+              <w:pStyle w:val="bodygach"/>
+              <w:numPr>
+                <w:ilvl w:val="0"/>
+                <w:numId w:val="0"/>
+              </w:numPr>
+              <w:rPr>
+                <w:i/>
+                <w:sz w:val="24"/>
+                <w:szCs w:val="24"/>
+              </w:rPr>
+            </w:pPr>
+            <w:r>
+              <w:rPr>
+                <w:i/>
+                <w:sz w:val="24"/>
+                <w:szCs w:val="24"/>
+              </w:rPr>
+              <w:lastRenderedPageBreak/>
+              <w:t xml:space="preserve">  </w:t>
+            </w:r>
+            <w:proofErr w:type="spellStart"/>
+            <w:r>
+              <w:rPr>
+                <w:i/>
+                <w:color w:val="FF0000"/>
+                <w:sz w:val="24"/>
+                <w:szCs w:val="24"/>
+              </w:rPr>
+              <w:t>pinMode</w:t>
+            </w:r>
+            <w:proofErr w:type="spellEnd"/>
+            <w:r>
+              <w:rPr>
+                <w:i/>
+                <w:sz w:val="24"/>
+                <w:szCs w:val="24"/>
+              </w:rPr>
+              <w:t>(_data, OUTPUT);</w:t>
+            </w:r>
+          </w:p>
+          <w:p>
+            <w:pPr>
+              <w:pStyle w:val="bodygach"/>
+              <w:numPr>
+                <w:ilvl w:val="0"/>
+                <w:numId w:val="0"/>
+              </w:numPr>
+              <w:rPr>
+                <w:i/>
+                <w:sz w:val="24"/>
+                <w:szCs w:val="24"/>
+              </w:rPr>
+            </w:pPr>
+            <w:r>
+              <w:rPr>
+                <w:i/>
+                <w:sz w:val="24"/>
+                <w:szCs w:val="24"/>
+              </w:rPr>
+              <w:t xml:space="preserve">  </w:t>
+            </w:r>
+            <w:proofErr w:type="spellStart"/>
+            <w:r>
+              <w:rPr>
+                <w:i/>
+                <w:color w:val="FF0000"/>
+                <w:sz w:val="24"/>
+                <w:szCs w:val="24"/>
+              </w:rPr>
+              <w:t>pinMode</w:t>
+            </w:r>
+            <w:proofErr w:type="spellEnd"/>
+            <w:r>
+              <w:rPr>
+                <w:i/>
+                <w:sz w:val="24"/>
+                <w:szCs w:val="24"/>
+              </w:rPr>
+              <w:t>(_latch, OUTPUT);</w:t>
+            </w:r>
+          </w:p>
+          <w:p>
+            <w:pPr>
+              <w:pStyle w:val="bodygach"/>
+              <w:numPr>
+                <w:ilvl w:val="0"/>
+                <w:numId w:val="0"/>
+              </w:numPr>
+              <w:rPr>
+                <w:i/>
+                <w:sz w:val="24"/>
+                <w:szCs w:val="24"/>
+              </w:rPr>
+            </w:pPr>
+            <w:r>
+              <w:rPr>
+                <w:i/>
+                <w:sz w:val="24"/>
+                <w:szCs w:val="24"/>
+              </w:rPr>
+              <w:t xml:space="preserve">  </w:t>
+            </w:r>
+            <w:proofErr w:type="spellStart"/>
+            <w:r>
+              <w:rPr>
+                <w:i/>
+                <w:color w:val="FF0000"/>
+                <w:sz w:val="24"/>
+                <w:szCs w:val="24"/>
+              </w:rPr>
+              <w:t>pinMode</w:t>
+            </w:r>
+            <w:proofErr w:type="spellEnd"/>
+            <w:r>
+              <w:rPr>
+                <w:i/>
+                <w:sz w:val="24"/>
+                <w:szCs w:val="24"/>
+              </w:rPr>
+              <w:t>(_clock, OUTPUT);</w:t>
+            </w:r>
+          </w:p>
+          <w:p>
+            <w:pPr>
+              <w:pStyle w:val="bodygach"/>
+              <w:numPr>
+                <w:ilvl w:val="0"/>
+                <w:numId w:val="0"/>
+              </w:numPr>
+              <w:rPr>
+                <w:i/>
+                <w:sz w:val="24"/>
+                <w:szCs w:val="24"/>
+              </w:rPr>
+            </w:pPr>
+            <w:r>
+              <w:rPr>
+                <w:i/>
+                <w:sz w:val="24"/>
+                <w:szCs w:val="24"/>
+              </w:rPr>
+              <w:t>}</w:t>
+            </w:r>
+          </w:p>
+          <w:p>
+            <w:pPr>
+              <w:pStyle w:val="bodygach"/>
+              <w:numPr>
+                <w:ilvl w:val="0"/>
+                <w:numId w:val="0"/>
+              </w:numPr>
+              <w:ind w:left="720"/>
+              <w:rPr>
+                <w:i/>
+                <w:sz w:val="24"/>
+                <w:szCs w:val="24"/>
+              </w:rPr>
+            </w:pPr>
+          </w:p>
+          <w:p>
+            <w:pPr>
+              <w:pStyle w:val="bodygach"/>
+              <w:numPr>
+                <w:ilvl w:val="0"/>
+                <w:numId w:val="0"/>
+              </w:numPr>
+              <w:rPr>
+                <w:i/>
+                <w:sz w:val="24"/>
+                <w:szCs w:val="24"/>
+              </w:rPr>
+            </w:pPr>
+            <w:r>
+              <w:rPr>
+                <w:i/>
+                <w:sz w:val="24"/>
+                <w:szCs w:val="24"/>
+              </w:rPr>
+              <w:t xml:space="preserve">void </w:t>
+            </w:r>
+            <w:r>
+              <w:rPr>
+                <w:b/>
+                <w:i/>
+                <w:sz w:val="24"/>
+                <w:szCs w:val="24"/>
+              </w:rPr>
+              <w:t>loop</w:t>
+            </w:r>
+            <w:r>
+              <w:rPr>
+                <w:i/>
+                <w:sz w:val="24"/>
+                <w:szCs w:val="24"/>
+              </w:rPr>
+              <w:t>()</w:t>
+            </w:r>
+            <w:bookmarkStart w:id="0" w:name="_GoBack"/>
+            <w:bookmarkEnd w:id="0"/>
+          </w:p>
+          <w:p>
+            <w:pPr>
+              <w:pStyle w:val="bodygach"/>
+              <w:numPr>
+                <w:ilvl w:val="0"/>
+                <w:numId w:val="0"/>
+              </w:numPr>
+              <w:rPr>
+                <w:i/>
+                <w:sz w:val="24"/>
+                <w:szCs w:val="24"/>
+              </w:rPr>
+            </w:pPr>
+            <w:r>
+              <w:rPr>
+                <w:i/>
+                <w:sz w:val="24"/>
+                <w:szCs w:val="24"/>
+              </w:rPr>
+              <w:t>{</w:t>
+            </w:r>
+          </w:p>
+          <w:p>
+            <w:pPr>
+              <w:pStyle w:val="bodygach"/>
+              <w:numPr>
+                <w:ilvl w:val="0"/>
+                <w:numId w:val="0"/>
+              </w:numPr>
+              <w:rPr>
+                <w:i/>
+                <w:sz w:val="24"/>
+                <w:szCs w:val="24"/>
+              </w:rPr>
+            </w:pPr>
+            <w:r>
+              <w:rPr>
+                <w:i/>
+                <w:sz w:val="24"/>
+                <w:szCs w:val="24"/>
+              </w:rPr>
+              <w:t xml:space="preserve">  </w:t>
+            </w:r>
+            <w:r>
+              <w:rPr>
+                <w:i/>
+                <w:sz w:val="24"/>
+                <w:szCs w:val="24"/>
+              </w:rPr>
+              <w:t>for(</w:t>
+            </w:r>
+            <w:proofErr w:type="spellStart"/>
+            <w:r>
+              <w:rPr>
+                <w:i/>
+                <w:sz w:val="24"/>
+                <w:szCs w:val="24"/>
+              </w:rPr>
+              <w:t>int</w:t>
+            </w:r>
+            <w:proofErr w:type="spellEnd"/>
+            <w:r>
+              <w:rPr>
+                <w:i/>
+                <w:sz w:val="24"/>
+                <w:szCs w:val="24"/>
+              </w:rPr>
+              <w:t xml:space="preserve"> </w:t>
+            </w:r>
+            <w:proofErr w:type="spellStart"/>
+            <w:r>
+              <w:rPr>
+                <w:i/>
+                <w:sz w:val="24"/>
+                <w:szCs w:val="24"/>
+              </w:rPr>
+              <w:t>i</w:t>
+            </w:r>
+            <w:proofErr w:type="spellEnd"/>
+            <w:r>
+              <w:rPr>
+                <w:i/>
+                <w:sz w:val="24"/>
+                <w:szCs w:val="24"/>
+              </w:rPr>
+              <w:t xml:space="preserve"> = 0;</w:t>
+            </w:r>
+            <w:r>
+              <w:rPr>
+                <w:i/>
+                <w:sz w:val="24"/>
+                <w:szCs w:val="24"/>
+              </w:rPr>
+              <w:t xml:space="preserve"> </w:t>
+            </w:r>
+            <w:r>
+              <w:rPr>
+                <w:i/>
+                <w:sz w:val="24"/>
+                <w:szCs w:val="24"/>
+              </w:rPr>
+              <w:t xml:space="preserve"> </w:t>
+            </w:r>
+            <w:proofErr w:type="spellStart"/>
+            <w:r>
+              <w:rPr>
+                <w:i/>
+                <w:sz w:val="24"/>
+                <w:szCs w:val="24"/>
+              </w:rPr>
+              <w:t>i</w:t>
+            </w:r>
+            <w:proofErr w:type="spellEnd"/>
+            <w:r>
+              <w:rPr>
+                <w:i/>
+                <w:sz w:val="24"/>
+                <w:szCs w:val="24"/>
+              </w:rPr>
+              <w:t xml:space="preserve"> </w:t>
+            </w:r>
+            <w:r>
+              <w:rPr>
+                <w:i/>
+                <w:sz w:val="24"/>
+                <w:szCs w:val="24"/>
+              </w:rPr>
+              <w:t xml:space="preserve"> </w:t>
+            </w:r>
+            <w:r>
+              <w:rPr>
+                <w:i/>
+                <w:sz w:val="24"/>
+                <w:szCs w:val="24"/>
+              </w:rPr>
+              <w:t xml:space="preserve">&lt; 256; </w:t>
+            </w:r>
+            <w:r>
+              <w:rPr>
+                <w:i/>
+                <w:sz w:val="24"/>
+                <w:szCs w:val="24"/>
+              </w:rPr>
+              <w:t xml:space="preserve"> </w:t>
+            </w:r>
+            <w:proofErr w:type="spellStart"/>
+            <w:r>
+              <w:rPr>
+                <w:i/>
+                <w:sz w:val="24"/>
+                <w:szCs w:val="24"/>
+              </w:rPr>
+              <w:t>i</w:t>
+            </w:r>
+            <w:proofErr w:type="spellEnd"/>
+            <w:r>
+              <w:rPr>
+                <w:i/>
+                <w:sz w:val="24"/>
+                <w:szCs w:val="24"/>
+              </w:rPr>
+              <w:t>++)</w:t>
+            </w:r>
+          </w:p>
+          <w:p>
+            <w:pPr>
+              <w:pStyle w:val="bodygach"/>
+              <w:numPr>
+                <w:ilvl w:val="0"/>
+                <w:numId w:val="0"/>
+              </w:numPr>
+              <w:rPr>
+                <w:i/>
+                <w:sz w:val="24"/>
+                <w:szCs w:val="24"/>
+              </w:rPr>
+            </w:pPr>
+            <w:r>
+              <w:rPr>
+                <w:i/>
+                <w:sz w:val="24"/>
+                <w:szCs w:val="24"/>
+              </w:rPr>
+              <w:t xml:space="preserve">  </w:t>
+            </w:r>
+            <w:r>
+              <w:rPr>
+                <w:i/>
+                <w:sz w:val="24"/>
+                <w:szCs w:val="24"/>
+              </w:rPr>
+              <w:t>{</w:t>
+            </w:r>
+          </w:p>
+          <w:p>
+            <w:pPr>
+              <w:pStyle w:val="bodygach"/>
+              <w:numPr>
+                <w:ilvl w:val="0"/>
+                <w:numId w:val="0"/>
+              </w:numPr>
+              <w:rPr>
+                <w:i/>
+                <w:sz w:val="24"/>
+                <w:szCs w:val="24"/>
+              </w:rPr>
+            </w:pPr>
+            <w:r>
+              <w:rPr>
+                <w:i/>
+                <w:sz w:val="24"/>
+                <w:szCs w:val="24"/>
+              </w:rPr>
+              <w:t xml:space="preserve">  </w:t>
+            </w:r>
+            <w:proofErr w:type="spellStart"/>
+            <w:r>
+              <w:rPr>
+                <w:i/>
+                <w:color w:val="FF0000"/>
+                <w:sz w:val="24"/>
+                <w:szCs w:val="24"/>
+              </w:rPr>
+              <w:t>digitalWrite</w:t>
+            </w:r>
+            <w:proofErr w:type="spellEnd"/>
+            <w:r>
+              <w:rPr>
+                <w:i/>
+                <w:sz w:val="24"/>
+                <w:szCs w:val="24"/>
+              </w:rPr>
+              <w:t>(_latch, LOW);</w:t>
+            </w:r>
+          </w:p>
+          <w:p>
+            <w:pPr>
+              <w:pStyle w:val="bodygach"/>
+              <w:numPr>
+                <w:ilvl w:val="0"/>
+                <w:numId w:val="0"/>
+              </w:numPr>
+              <w:rPr>
+                <w:i/>
+                <w:sz w:val="24"/>
+                <w:szCs w:val="24"/>
+              </w:rPr>
+            </w:pPr>
+            <w:r>
+              <w:rPr>
+                <w:i/>
+                <w:sz w:val="24"/>
+                <w:szCs w:val="24"/>
+              </w:rPr>
+              <w:t xml:space="preserve">  </w:t>
+            </w:r>
+            <w:proofErr w:type="spellStart"/>
+            <w:r>
+              <w:rPr>
+                <w:i/>
+                <w:color w:val="FF0000"/>
+                <w:sz w:val="24"/>
+                <w:szCs w:val="24"/>
+              </w:rPr>
+              <w:t>shiftOut</w:t>
+            </w:r>
+            <w:proofErr w:type="spellEnd"/>
+            <w:r>
+              <w:rPr>
+                <w:i/>
+                <w:sz w:val="24"/>
+                <w:szCs w:val="24"/>
+              </w:rPr>
+              <w:t>(_data, _clock, MSBFIRST,</w:t>
+            </w:r>
+            <w:r>
+              <w:rPr>
+                <w:i/>
+                <w:sz w:val="24"/>
+                <w:szCs w:val="24"/>
+              </w:rPr>
+              <w:t xml:space="preserve"> </w:t>
+            </w:r>
+            <w:r>
+              <w:rPr>
+                <w:i/>
+                <w:sz w:val="24"/>
+                <w:szCs w:val="24"/>
+              </w:rPr>
+              <w:t xml:space="preserve"> </w:t>
+            </w:r>
+            <w:proofErr w:type="spellStart"/>
+            <w:r>
+              <w:rPr>
+                <w:i/>
+                <w:sz w:val="24"/>
+                <w:szCs w:val="24"/>
+              </w:rPr>
+              <w:t>i</w:t>
+            </w:r>
+            <w:proofErr w:type="spellEnd"/>
+            <w:r>
+              <w:rPr>
+                <w:i/>
+                <w:sz w:val="24"/>
+                <w:szCs w:val="24"/>
+              </w:rPr>
+              <w:t>);</w:t>
+            </w:r>
+          </w:p>
+          <w:p>
+            <w:pPr>
+              <w:pStyle w:val="bodygach"/>
+              <w:numPr>
+                <w:ilvl w:val="0"/>
+                <w:numId w:val="0"/>
+              </w:numPr>
+              <w:rPr>
+                <w:i/>
+                <w:sz w:val="24"/>
+                <w:szCs w:val="24"/>
+              </w:rPr>
+            </w:pPr>
+            <w:r>
+              <w:rPr>
+                <w:i/>
+                <w:sz w:val="24"/>
+                <w:szCs w:val="24"/>
+              </w:rPr>
+              <w:t xml:space="preserve">  </w:t>
+            </w:r>
+            <w:proofErr w:type="spellStart"/>
+            <w:r>
+              <w:rPr>
+                <w:i/>
+                <w:color w:val="FF0000"/>
+                <w:sz w:val="24"/>
+                <w:szCs w:val="24"/>
+              </w:rPr>
+              <w:t>digitalWrite</w:t>
+            </w:r>
+            <w:proofErr w:type="spellEnd"/>
+            <w:r>
+              <w:rPr>
+                <w:i/>
+                <w:sz w:val="24"/>
+                <w:szCs w:val="24"/>
+              </w:rPr>
+              <w:t>(_latch, HIGH);</w:t>
+            </w:r>
+          </w:p>
+          <w:p>
+            <w:pPr>
+              <w:pStyle w:val="bodygach"/>
+              <w:numPr>
+                <w:ilvl w:val="0"/>
+                <w:numId w:val="0"/>
+              </w:numPr>
+              <w:rPr>
+                <w:i/>
+                <w:sz w:val="24"/>
+                <w:szCs w:val="24"/>
+              </w:rPr>
+            </w:pPr>
+            <w:r>
+              <w:rPr>
+                <w:i/>
+                <w:sz w:val="24"/>
+                <w:szCs w:val="24"/>
+              </w:rPr>
+              <w:t xml:space="preserve">  </w:t>
+            </w:r>
+            <w:r>
+              <w:rPr>
+                <w:i/>
+                <w:sz w:val="24"/>
+                <w:szCs w:val="24"/>
+              </w:rPr>
+              <w:t xml:space="preserve">delay(500); </w:t>
+            </w:r>
+          </w:p>
+          <w:p>
+            <w:pPr>
+              <w:pStyle w:val="bodygach"/>
+              <w:numPr>
+                <w:ilvl w:val="0"/>
+                <w:numId w:val="0"/>
+              </w:numPr>
+              <w:rPr>
+                <w:i/>
+                <w:sz w:val="24"/>
+                <w:szCs w:val="24"/>
+              </w:rPr>
+            </w:pPr>
+            <w:r>
+              <w:rPr>
+                <w:i/>
+                <w:sz w:val="24"/>
+                <w:szCs w:val="24"/>
+              </w:rPr>
+              <w:t xml:space="preserve">  </w:t>
+            </w:r>
+            <w:r>
+              <w:rPr>
+                <w:i/>
+                <w:sz w:val="24"/>
+                <w:szCs w:val="24"/>
+              </w:rPr>
+              <w:t>}</w:t>
+            </w:r>
+          </w:p>
+          <w:p>
+            <w:pPr>
+              <w:pStyle w:val="bodygach"/>
+              <w:numPr>
+                <w:ilvl w:val="0"/>
+                <w:numId w:val="0"/>
+              </w:numPr>
+              <w:rPr>
+                <w:i/>
+                <w:sz w:val="24"/>
+                <w:szCs w:val="24"/>
+              </w:rPr>
+            </w:pPr>
+            <w:r>
+              <w:rPr>
+                <w:i/>
+                <w:sz w:val="24"/>
+                <w:szCs w:val="24"/>
+              </w:rPr>
+              <w:t>}</w:t>
+            </w:r>
+          </w:p>
+        </w:tc>
+      </w:tr>
+    </w:tbl>
+    <w:p>
+      <w:pPr>
+        <w:pStyle w:val="bodygach"/>
+        <w:numPr>
+          <w:ilvl w:val="0"/>
+          <w:numId w:val="0"/>
+        </w:numPr>
+        <w:ind w:left="720"/>
+      </w:pPr>
+    </w:p>
+    <w:p>
+      <w:pPr>
+        <w:pStyle w:val="Heading1"/>
+        <w:spacing w:after="240"/>
+      </w:pPr>
+      <w:proofErr w:type="spellStart"/>
+      <w:proofErr w:type="gramStart"/>
+      <w:r>
+        <w:t>Bài</w:t>
+      </w:r>
+      <w:proofErr w:type="spellEnd"/>
+      <w:r>
+        <w:t xml:space="preserve"> 10.</w:t>
+      </w:r>
+      <w:proofErr w:type="gramEnd"/>
+      <w:r>
+        <w:t xml:space="preserve"> Led </w:t>
+      </w:r>
+      <w:r>
+        <w:t>Matrix 8x8</w:t>
+      </w:r>
+    </w:p>
+    <w:p>
+      <w:pPr>
+        <w:pStyle w:val="Heading2"/>
+        <w:numPr>
+          <w:ilvl w:val="0"/>
+          <w:numId w:val="30"/>
+        </w:numPr>
+      </w:pPr>
+      <w:proofErr w:type="spellStart"/>
+      <w:r>
+        <w:t>Mô</w:t>
+      </w:r>
+      <w:proofErr w:type="spellEnd"/>
+      <w:r>
+        <w:t xml:space="preserve"> </w:t>
+      </w:r>
+      <w:proofErr w:type="spellStart"/>
+      <w:r>
+        <w:t>tả</w:t>
+      </w:r>
+      <w:proofErr w:type="spellEnd"/>
+    </w:p>
+    <w:p>
+      <w:pPr>
+        <w:ind w:left="720"/>
+      </w:pPr>
+      <w:proofErr w:type="spellStart"/>
+      <w:proofErr w:type="gramStart"/>
+      <w:r>
+        <w:rPr>
+          <w:rFonts w:ascii="Times New Roman" w:hAnsi="Times New Roman" w:cs="Times New Roman"/>
+          <w:sz w:val="26"/>
+          <w:szCs w:val="26"/>
+        </w:rPr>
+        <w:t>Hệ</w:t>
+      </w:r>
+      <w:proofErr w:type="spellEnd"/>
+      <w:r>
+        <w:rPr>
+          <w:rFonts w:ascii="Times New Roman" w:hAnsi="Times New Roman" w:cs="Times New Roman"/>
+          <w:sz w:val="26"/>
+          <w:szCs w:val="26"/>
+        </w:rPr>
+        <w:t xml:space="preserve"> </w:t>
+      </w:r>
+      <w:proofErr w:type="spellStart"/>
+      <w:r>
+        <w:rPr>
+          <w:rFonts w:ascii="Times New Roman" w:hAnsi="Times New Roman" w:cs="Times New Roman"/>
+          <w:sz w:val="26"/>
+          <w:szCs w:val="26"/>
+        </w:rPr>
+        <w:t>được</w:t>
+      </w:r>
+      <w:proofErr w:type="spellEnd"/>
+      <w:r>
+        <w:rPr>
+          <w:rFonts w:ascii="Times New Roman" w:hAnsi="Times New Roman" w:cs="Times New Roman"/>
+          <w:sz w:val="26"/>
+          <w:szCs w:val="26"/>
+        </w:rPr>
+        <w:t xml:space="preserve"> </w:t>
+      </w:r>
+      <w:proofErr w:type="spellStart"/>
+      <w:r>
+        <w:rPr>
+          <w:rFonts w:ascii="Times New Roman" w:hAnsi="Times New Roman" w:cs="Times New Roman"/>
+          <w:sz w:val="26"/>
+          <w:szCs w:val="26"/>
+        </w:rPr>
+        <w:t>thiết</w:t>
+      </w:r>
+      <w:proofErr w:type="spellEnd"/>
+      <w:r>
+        <w:rPr>
+          <w:rFonts w:ascii="Times New Roman" w:hAnsi="Times New Roman" w:cs="Times New Roman"/>
+          <w:sz w:val="26"/>
+          <w:szCs w:val="26"/>
+        </w:rPr>
+        <w:t xml:space="preserve"> </w:t>
+      </w:r>
+      <w:proofErr w:type="spellStart"/>
+      <w:r>
+        <w:rPr>
+          <w:rFonts w:ascii="Times New Roman" w:hAnsi="Times New Roman" w:cs="Times New Roman"/>
+          <w:sz w:val="26"/>
+          <w:szCs w:val="26"/>
+        </w:rPr>
+        <w:t>kế</w:t>
+      </w:r>
+      <w:proofErr w:type="spellEnd"/>
+      <w:r>
+        <w:rPr>
+          <w:rFonts w:ascii="Times New Roman" w:hAnsi="Times New Roman" w:cs="Times New Roman"/>
+          <w:sz w:val="26"/>
+          <w:szCs w:val="26"/>
+        </w:rPr>
+        <w:t xml:space="preserve"> </w:t>
+      </w:r>
+      <w:proofErr w:type="spellStart"/>
+      <w:r>
+        <w:rPr>
+          <w:rFonts w:ascii="Times New Roman" w:hAnsi="Times New Roman" w:cs="Times New Roman"/>
+          <w:sz w:val="26"/>
+          <w:szCs w:val="26"/>
+        </w:rPr>
+        <w:t>thực</w:t>
+      </w:r>
+      <w:proofErr w:type="spellEnd"/>
+      <w:r>
+        <w:rPr>
+          <w:rFonts w:ascii="Times New Roman" w:hAnsi="Times New Roman" w:cs="Times New Roman"/>
+          <w:sz w:val="26"/>
+          <w:szCs w:val="26"/>
+        </w:rPr>
+        <w:t xml:space="preserve"> </w:t>
+      </w:r>
+      <w:proofErr w:type="spellStart"/>
+      <w:r>
+        <w:rPr>
+          <w:rFonts w:ascii="Times New Roman" w:hAnsi="Times New Roman" w:cs="Times New Roman"/>
+          <w:sz w:val="26"/>
+          <w:szCs w:val="26"/>
+        </w:rPr>
+        <w:t>hiện</w:t>
+      </w:r>
+      <w:proofErr w:type="spellEnd"/>
+      <w:r>
+        <w:rPr>
+          <w:rFonts w:ascii="Times New Roman" w:hAnsi="Times New Roman" w:cs="Times New Roman"/>
+          <w:sz w:val="26"/>
+          <w:szCs w:val="26"/>
+        </w:rPr>
+        <w:t xml:space="preserve"> </w:t>
+      </w:r>
+      <w:proofErr w:type="spellStart"/>
+      <w:r>
+        <w:rPr>
+          <w:rFonts w:ascii="Times New Roman" w:hAnsi="Times New Roman" w:cs="Times New Roman"/>
+          <w:sz w:val="26"/>
+          <w:szCs w:val="26"/>
+        </w:rPr>
+        <w:t>việc</w:t>
+      </w:r>
+      <w:proofErr w:type="spellEnd"/>
+      <w:r>
+        <w:rPr>
+          <w:rFonts w:ascii="Times New Roman" w:hAnsi="Times New Roman" w:cs="Times New Roman"/>
+          <w:sz w:val="26"/>
+          <w:szCs w:val="26"/>
+        </w:rPr>
+        <w:t xml:space="preserve"> </w:t>
+      </w:r>
+      <w:proofErr w:type="spellStart"/>
+      <w:r>
+        <w:rPr>
+          <w:rFonts w:ascii="Times New Roman" w:hAnsi="Times New Roman" w:cs="Times New Roman"/>
+          <w:sz w:val="26"/>
+          <w:szCs w:val="26"/>
+        </w:rPr>
+        <w:t>lập</w:t>
+      </w:r>
+      <w:proofErr w:type="spellEnd"/>
+      <w:r>
+        <w:rPr>
+          <w:rFonts w:ascii="Times New Roman" w:hAnsi="Times New Roman" w:cs="Times New Roman"/>
+          <w:sz w:val="26"/>
+          <w:szCs w:val="26"/>
+        </w:rPr>
+        <w:t xml:space="preserve"> </w:t>
+      </w:r>
+      <w:proofErr w:type="spellStart"/>
+      <w:r>
+        <w:rPr>
+          <w:rFonts w:ascii="Times New Roman" w:hAnsi="Times New Roman" w:cs="Times New Roman"/>
+          <w:sz w:val="26"/>
+          <w:szCs w:val="26"/>
+        </w:rPr>
+        <w:t>trình</w:t>
+      </w:r>
+      <w:proofErr w:type="spellEnd"/>
+      <w:r>
+        <w:rPr>
+          <w:rFonts w:ascii="Times New Roman" w:hAnsi="Times New Roman" w:cs="Times New Roman"/>
+          <w:sz w:val="26"/>
+          <w:szCs w:val="26"/>
+        </w:rPr>
+        <w:t xml:space="preserve"> </w:t>
+      </w:r>
+      <w:proofErr w:type="spellStart"/>
+      <w:r>
+        <w:rPr>
+          <w:rFonts w:ascii="Times New Roman" w:hAnsi="Times New Roman" w:cs="Times New Roman"/>
+          <w:sz w:val="26"/>
+          <w:szCs w:val="26"/>
+        </w:rPr>
+        <w:t>điều</w:t>
+      </w:r>
+      <w:proofErr w:type="spellEnd"/>
+      <w:r>
+        <w:rPr>
+          <w:rFonts w:ascii="Times New Roman" w:hAnsi="Times New Roman" w:cs="Times New Roman"/>
+          <w:sz w:val="26"/>
+          <w:szCs w:val="26"/>
+        </w:rPr>
+        <w:t xml:space="preserve"> </w:t>
+      </w:r>
+      <w:proofErr w:type="spellStart"/>
+      <w:r>
+        <w:rPr>
+          <w:rFonts w:ascii="Times New Roman" w:hAnsi="Times New Roman" w:cs="Times New Roman"/>
+          <w:sz w:val="26"/>
+          <w:szCs w:val="26"/>
+        </w:rPr>
+        <w:t>đèn</w:t>
+      </w:r>
+      <w:proofErr w:type="spellEnd"/>
+      <w:r>
+        <w:rPr>
+          <w:rFonts w:ascii="Times New Roman" w:hAnsi="Times New Roman" w:cs="Times New Roman"/>
+          <w:sz w:val="26"/>
+          <w:szCs w:val="26"/>
+        </w:rPr>
+        <w:t xml:space="preserve"> Led Matrix 8x8.</w:t>
+      </w:r>
+      <w:proofErr w:type="gramEnd"/>
+    </w:p>
+    <w:p>
+      <w:pPr>
+        <w:pStyle w:val="Heading2"/>
+        <w:numPr>
+          <w:ilvl w:val="0"/>
+          <w:numId w:val="30"/>
+        </w:numPr>
+      </w:pPr>
+      <w:proofErr w:type="spellStart"/>
+      <w:r>
+        <w:t>Sơ</w:t>
+      </w:r>
+      <w:proofErr w:type="spellEnd"/>
+      <w:r>
+        <w:t xml:space="preserve"> </w:t>
+      </w:r>
+      <w:proofErr w:type="spellStart"/>
+      <w:r>
+        <w:t>đồ</w:t>
+      </w:r>
+      <w:proofErr w:type="spellEnd"/>
+      <w:r>
+        <w:t xml:space="preserve"> </w:t>
+      </w:r>
+      <w:proofErr w:type="spellStart"/>
+      <w:r>
+        <w:t>thiết</w:t>
+      </w:r>
+      <w:proofErr w:type="spellEnd"/>
+      <w:r>
+        <w:t xml:space="preserve"> </w:t>
+      </w:r>
+      <w:proofErr w:type="spellStart"/>
+      <w:r>
+        <w:t>kế</w:t>
+      </w:r>
+      <w:proofErr w:type="spellEnd"/>
+    </w:p>
+    <w:p/>
+    <w:p>
+      <w:pPr>
+        <w:keepNext/>
+        <w:jc w:val="center"/>
+      </w:pPr>
+      <w:r>
+        <w:rPr>
+          <w:noProof/>
+        </w:rPr>
+        <w:drawing>
+          <wp:inline distT="0" distB="0" distL="0" distR="0" wp14:anchorId="0F781907" wp14:editId="0D64DD90">
+            <wp:extent cx="4516341" cy="3267986"/>
+            <wp:effectExtent l="0" t="0" r="0" b="8890"/>
+            <wp:docPr id="5" name="Picture 5"/>
+            <wp:cNvGraphicFramePr>
+              <a:graphicFrameLocks xmlns:a="http://schemas.openxmlformats.org/drawingml/2006/main" noChangeAspect="1"/>
+            </wp:cNvGraphicFramePr>
+            <a:graphic xmlns:a="http://schemas.openxmlformats.org/drawingml/2006/main">
+              <a:graphicData uri="http://schemas.openxmlformats.org/drawingml/2006/picture">
+                <pic:pic xmlns:pic="http://schemas.openxmlformats.org/drawingml/2006/picture">
+                  <pic:nvPicPr>
+                    <pic:cNvPr id="0" name="hinh_led_ma_tran.png"/>
+                    <pic:cNvPicPr/>
+                  </pic:nvPicPr>
+                  <pic:blipFill>
+                    <a:blip r:embed="rId25">
+                      <a:extLst>
+                        <a:ext uri="{28A0092B-C50C-407E-A947-70E740481C1C}">
+                          <a14:useLocalDpi xmlns:a14="http://schemas.microsoft.com/office/drawing/2010/main" val="0"/>
+                        </a:ext>
+                      </a:extLst>
+                    </a:blip>
+                    <a:stretch>
+                      <a:fillRect/>
+                    </a:stretch>
+                  </pic:blipFill>
+                  <pic:spPr>
+                    <a:xfrm>
+                      <a:off x="0" y="0"/>
+                      <a:ext cx="4524308" cy="3273751"/>
+                    </a:xfrm>
+                    <a:prstGeom prst="rect">
+                      <a:avLst/>
+                    </a:prstGeom>
+                  </pic:spPr>
+                </pic:pic>
+              </a:graphicData>
+            </a:graphic>
+          </wp:inline>
+        </w:drawing>
+      </w:r>
+    </w:p>
+    <w:p>
+      <w:pPr>
+        <w:pStyle w:val="Caption"/>
+        <w:jc w:val="center"/>
+      </w:pPr>
+      <w:proofErr w:type="spellStart"/>
+      <w:r>
+        <w:t>Hình</w:t>
+      </w:r>
+      <w:proofErr w:type="spellEnd"/>
+      <w:r>
+        <w:t xml:space="preserve"> 16: Led Matrix 8x8</w:t>
+      </w:r>
+    </w:p>
+    <w:p>
+      <w:pPr>
+        <w:jc w:val="center"/>
+      </w:pPr>
+    </w:p>
+    <w:p>
+      <w:pPr>
+        <w:pStyle w:val="Heading2"/>
+        <w:numPr>
+          <w:ilvl w:val="0"/>
+          <w:numId w:val="30"/>
+        </w:numPr>
+      </w:pPr>
+      <w:proofErr w:type="spellStart"/>
+      <w:r>
+        <w:lastRenderedPageBreak/>
+        <w:t>Đặc</w:t>
+      </w:r>
+      <w:proofErr w:type="spellEnd"/>
+      <w:r>
+        <w:t xml:space="preserve"> </w:t>
+      </w:r>
+      <w:proofErr w:type="spellStart"/>
+      <w:r>
+        <w:t>điểm</w:t>
+      </w:r>
+      <w:proofErr w:type="spellEnd"/>
+      <w:r>
+        <w:t xml:space="preserve"> </w:t>
+      </w:r>
+      <w:proofErr w:type="spellStart"/>
+      <w:r>
+        <w:t>của</w:t>
+      </w:r>
+      <w:proofErr w:type="spellEnd"/>
+      <w:r>
+        <w:t xml:space="preserve"> </w:t>
+      </w:r>
+      <w:proofErr w:type="spellStart"/>
+      <w:r>
+        <w:t>linh</w:t>
+      </w:r>
+      <w:proofErr w:type="spellEnd"/>
+      <w:r>
+        <w:t xml:space="preserve"> </w:t>
+      </w:r>
+      <w:proofErr w:type="spellStart"/>
+      <w:r>
+        <w:t>kiện</w:t>
+      </w:r>
+      <w:proofErr w:type="spellEnd"/>
+    </w:p>
+    <w:p>
+      <w:pPr>
+        <w:pStyle w:val="bodygach"/>
+        <w:rPr>
+          <w:b/>
+        </w:rPr>
+      </w:pPr>
+      <w:r>
+        <w:t xml:space="preserve">1 </w:t>
+      </w:r>
+      <w:proofErr w:type="spellStart"/>
+      <w:r>
+        <w:t>mạch</w:t>
+      </w:r>
+      <w:proofErr w:type="spellEnd"/>
+      <w:r>
+        <w:t xml:space="preserve"> Arduino Uno</w:t>
+      </w:r>
+    </w:p>
+    <w:p>
+      <w:pPr>
+        <w:pStyle w:val="bodygach"/>
+      </w:pPr>
+      <w:r>
+        <w:t xml:space="preserve">2 </w:t>
+      </w:r>
+      <w:proofErr w:type="spellStart"/>
+      <w:r>
+        <w:t>mạch</w:t>
+      </w:r>
+      <w:proofErr w:type="spellEnd"/>
+      <w:r>
+        <w:t xml:space="preserve"> IC 74HC595</w:t>
+      </w:r>
+    </w:p>
+    <w:p>
+      <w:pPr>
+        <w:pStyle w:val="bodygach"/>
+      </w:pPr>
+      <w:r>
+        <w:t xml:space="preserve">1 </w:t>
+      </w:r>
+      <w:proofErr w:type="spellStart"/>
+      <w:r>
+        <w:t>bảng</w:t>
+      </w:r>
+      <w:proofErr w:type="spellEnd"/>
+      <w:r>
+        <w:t xml:space="preserve"> </w:t>
+      </w:r>
+      <w:proofErr w:type="spellStart"/>
+      <w:r>
+        <w:t>mạch</w:t>
+      </w:r>
+      <w:proofErr w:type="spellEnd"/>
+      <w:r>
+        <w:t xml:space="preserve"> Led Matrix 8x8 Red</w:t>
+      </w:r>
+    </w:p>
+    <w:p>
+      <w:pPr>
+        <w:pStyle w:val="Heading2"/>
+        <w:numPr>
+          <w:ilvl w:val="0"/>
+          <w:numId w:val="30"/>
+        </w:numPr>
+      </w:pPr>
+      <w:r>
+        <w:t xml:space="preserve">Code </w:t>
+      </w:r>
+      <w:proofErr w:type="spellStart"/>
+      <w:r>
+        <w:t>chương</w:t>
+      </w:r>
+      <w:proofErr w:type="spellEnd"/>
+      <w:r>
+        <w:t xml:space="preserve"> </w:t>
+      </w:r>
+      <w:proofErr w:type="spellStart"/>
+      <w:r>
+        <w:t>trình</w:t>
+      </w:r>
+      <w:proofErr w:type="spellEnd"/>
+    </w:p>
+    <w:p>
+      <w:pPr>
+        <w:jc w:val="center"/>
+      </w:pPr>
     </w:p>
     <w:sectPr>
       <w:pgSz w:w="12240" w:h="15840"/>
@@ -14295,6 +18295,95 @@
     </w:lvl>
   </w:abstractNum>
   <w:abstractNum w:abstractNumId="14">
+    <w:nsid w:val="38962473"/>
+    <w:multiLevelType w:val="hybridMultilevel"/>
+    <w:tmpl w:val="38C08856"/>
+    <w:lvl w:ilvl="0" w:tplc="0409000F">
+      <w:start w:val="1"/>
+      <w:numFmt w:val="decimal"/>
+      <w:lvlText w:val="%1."/>
+      <w:lvlJc w:val="left"/>
+      <w:pPr>
+        <w:ind w:left="720" w:hanging="360"/>
+      </w:pPr>
+      <w:rPr>
+        <w:rFonts w:hint="default"/>
+      </w:rPr>
+    </w:lvl>
+    <w:lvl w:ilvl="1" w:tplc="04090019" w:tentative="1">
+      <w:start w:val="1"/>
+      <w:numFmt w:val="lowerLetter"/>
+      <w:lvlText w:val="%2."/>
+      <w:lvlJc w:val="left"/>
+      <w:pPr>
+        <w:ind w:left="1440" w:hanging="360"/>
+      </w:pPr>
+    </w:lvl>
+    <w:lvl w:ilvl="2" w:tplc="0409001B" w:tentative="1">
+      <w:start w:val="1"/>
+      <w:numFmt w:val="lowerRoman"/>
+      <w:lvlText w:val="%3."/>
+      <w:lvlJc w:val="right"/>
+      <w:pPr>
+        <w:ind w:left="2160" w:hanging="180"/>
+      </w:pPr>
+    </w:lvl>
+    <w:lvl w:ilvl="3" w:tplc="0409000F" w:tentative="1">
+      <w:start w:val="1"/>
+      <w:numFmt w:val="decimal"/>
+      <w:lvlText w:val="%4."/>
+      <w:lvlJc w:val="left"/>
+      <w:pPr>
+        <w:ind w:left="2880" w:hanging="360"/>
+      </w:pPr>
+    </w:lvl>
+    <w:lvl w:ilvl="4" w:tplc="04090019" w:tentative="1">
+      <w:start w:val="1"/>
+      <w:numFmt w:val="lowerLetter"/>
+      <w:lvlText w:val="%5."/>
+      <w:lvlJc w:val="left"/>
+      <w:pPr>
+        <w:ind w:left="3600" w:hanging="360"/>
+      </w:pPr>
+    </w:lvl>
+    <w:lvl w:ilvl="5" w:tplc="0409001B" w:tentative="1">
+      <w:start w:val="1"/>
+      <w:numFmt w:val="lowerRoman"/>
+      <w:lvlText w:val="%6."/>
+      <w:lvlJc w:val="right"/>
+      <w:pPr>
+        <w:ind w:left="4320" w:hanging="180"/>
+      </w:pPr>
+    </w:lvl>
+    <w:lvl w:ilvl="6" w:tplc="0409000F" w:tentative="1">
+      <w:start w:val="1"/>
+      <w:numFmt w:val="decimal"/>
+      <w:lvlText w:val="%7."/>
+      <w:lvlJc w:val="left"/>
+      <w:pPr>
+        <w:ind w:left="5040" w:hanging="360"/>
+      </w:pPr>
+    </w:lvl>
+    <w:lvl w:ilvl="7" w:tplc="04090019" w:tentative="1">
+      <w:start w:val="1"/>
+      <w:numFmt w:val="lowerLetter"/>
+      <w:lvlText w:val="%8."/>
+      <w:lvlJc w:val="left"/>
+      <w:pPr>
+        <w:ind w:left="5760" w:hanging="360"/>
+      </w:pPr>
+    </w:lvl>
+    <w:lvl w:ilvl="8" w:tplc="0409001B" w:tentative="1">
+      <w:start w:val="1"/>
+      <w:numFmt w:val="lowerRoman"/>
+      <w:lvlText w:val="%9."/>
+      <w:lvlJc w:val="right"/>
+      <w:pPr>
+        <w:ind w:left="6480" w:hanging="180"/>
+      </w:pPr>
+    </w:lvl>
+  </w:abstractNum>
+  <w:abstractNum w:abstractNumId="15">
     <w:nsid w:val="38C77B64"/>
     <w:multiLevelType w:val="hybridMultilevel"/>
     <w:tmpl w:val="E8DE1F4C"/>
@@ -14406,7 +18495,7 @@
       </w:rPr>
     </w:lvl>
   </w:abstractNum>
-  <w:abstractNum w:abstractNumId="15">
+  <w:abstractNum w:abstractNumId="16">
     <w:nsid w:val="42B13C1A"/>
     <w:multiLevelType w:val="hybridMultilevel"/>
     <w:tmpl w:val="C8F05D84"/>
@@ -14518,7 +18607,7 @@
       </w:rPr>
     </w:lvl>
   </w:abstractNum>
-  <w:abstractNum w:abstractNumId="16">
+  <w:abstractNum w:abstractNumId="17">
     <w:nsid w:val="42D93B19"/>
     <w:multiLevelType w:val="hybridMultilevel"/>
     <w:tmpl w:val="E7B49A48"/>
@@ -14607,7 +18696,96 @@
       </w:pPr>
     </w:lvl>
   </w:abstractNum>
-  <w:abstractNum w:abstractNumId="17">
+  <w:abstractNum w:abstractNumId="18">
+    <w:nsid w:val="4D18532D"/>
+    <w:multiLevelType w:val="hybridMultilevel"/>
+    <w:tmpl w:val="38C08856"/>
+    <w:lvl w:ilvl="0" w:tplc="0409000F">
+      <w:start w:val="1"/>
+      <w:numFmt w:val="decimal"/>
+      <w:lvlText w:val="%1."/>
+      <w:lvlJc w:val="left"/>
+      <w:pPr>
+        <w:ind w:left="720" w:hanging="360"/>
+      </w:pPr>
+      <w:rPr>
+        <w:rFonts w:hint="default"/>
+      </w:rPr>
+    </w:lvl>
+    <w:lvl w:ilvl="1" w:tplc="04090019" w:tentative="1">
+      <w:start w:val="1"/>
+      <w:numFmt w:val="lowerLetter"/>
+      <w:lvlText w:val="%2."/>
+      <w:lvlJc w:val="left"/>
+      <w:pPr>
+        <w:ind w:left="1440" w:hanging="360"/>
+      </w:pPr>
+    </w:lvl>
+    <w:lvl w:ilvl="2" w:tplc="0409001B" w:tentative="1">
+      <w:start w:val="1"/>
+      <w:numFmt w:val="lowerRoman"/>
+      <w:lvlText w:val="%3."/>
+      <w:lvlJc w:val="right"/>
+      <w:pPr>
+        <w:ind w:left="2160" w:hanging="180"/>
+      </w:pPr>
+    </w:lvl>
+    <w:lvl w:ilvl="3" w:tplc="0409000F" w:tentative="1">
+      <w:start w:val="1"/>
+      <w:numFmt w:val="decimal"/>
+      <w:lvlText w:val="%4."/>
+      <w:lvlJc w:val="left"/>
+      <w:pPr>
+        <w:ind w:left="2880" w:hanging="360"/>
+      </w:pPr>
+    </w:lvl>
+    <w:lvl w:ilvl="4" w:tplc="04090019" w:tentative="1">
+      <w:start w:val="1"/>
+      <w:numFmt w:val="lowerLetter"/>
+      <w:lvlText w:val="%5."/>
+      <w:lvlJc w:val="left"/>
+      <w:pPr>
+        <w:ind w:left="3600" w:hanging="360"/>
+      </w:pPr>
+    </w:lvl>
+    <w:lvl w:ilvl="5" w:tplc="0409001B" w:tentative="1">
+      <w:start w:val="1"/>
+      <w:numFmt w:val="lowerRoman"/>
+      <w:lvlText w:val="%6."/>
+      <w:lvlJc w:val="right"/>
+      <w:pPr>
+        <w:ind w:left="4320" w:hanging="180"/>
+      </w:pPr>
+    </w:lvl>
+    <w:lvl w:ilvl="6" w:tplc="0409000F" w:tentative="1">
+      <w:start w:val="1"/>
+      <w:numFmt w:val="decimal"/>
+      <w:lvlText w:val="%7."/>
+      <w:lvlJc w:val="left"/>
+      <w:pPr>
+        <w:ind w:left="5040" w:hanging="360"/>
+      </w:pPr>
+    </w:lvl>
+    <w:lvl w:ilvl="7" w:tplc="04090019" w:tentative="1">
+      <w:start w:val="1"/>
+      <w:numFmt w:val="lowerLetter"/>
+      <w:lvlText w:val="%8."/>
+      <w:lvlJc w:val="left"/>
+      <w:pPr>
+        <w:ind w:left="5760" w:hanging="360"/>
+      </w:pPr>
+    </w:lvl>
+    <w:lvl w:ilvl="8" w:tplc="0409001B" w:tentative="1">
+      <w:start w:val="1"/>
+      <w:numFmt w:val="lowerRoman"/>
+      <w:lvlText w:val="%9."/>
+      <w:lvlJc w:val="right"/>
+      <w:pPr>
+        <w:ind w:left="6480" w:hanging="180"/>
+      </w:pPr>
+    </w:lvl>
+  </w:abstractNum>
+  <w:abstractNum w:abstractNumId="19">
     <w:nsid w:val="4DA272EC"/>
     <w:multiLevelType w:val="hybridMultilevel"/>
     <w:tmpl w:val="B642B0BA"/>
@@ -14696,7 +18874,7 @@
       </w:pPr>
     </w:lvl>
   </w:abstractNum>
-  <w:abstractNum w:abstractNumId="18">
+  <w:abstractNum w:abstractNumId="20">
     <w:nsid w:val="555F5A75"/>
     <w:multiLevelType w:val="hybridMultilevel"/>
     <w:tmpl w:val="342A8F10"/>
@@ -14785,7 +18963,7 @@
       </w:pPr>
     </w:lvl>
   </w:abstractNum>
-  <w:abstractNum w:abstractNumId="19">
+  <w:abstractNum w:abstractNumId="21">
     <w:nsid w:val="55805E37"/>
     <w:multiLevelType w:val="hybridMultilevel"/>
     <w:tmpl w:val="2C96C6EA"/>
@@ -14874,7 +19052,7 @@
       </w:pPr>
     </w:lvl>
   </w:abstractNum>
-  <w:abstractNum w:abstractNumId="20">
+  <w:abstractNum w:abstractNumId="22">
     <w:nsid w:val="633D67C5"/>
     <w:multiLevelType w:val="hybridMultilevel"/>
     <w:tmpl w:val="B642B0BA"/>
@@ -14963,7 +19141,7 @@
       </w:pPr>
     </w:lvl>
   </w:abstractNum>
-  <w:abstractNum w:abstractNumId="21">
+  <w:abstractNum w:abstractNumId="23">
     <w:nsid w:val="67811A99"/>
     <w:multiLevelType w:val="hybridMultilevel"/>
     <w:tmpl w:val="3D345466"/>
@@ -15075,7 +19253,7 @@
       </w:rPr>
     </w:lvl>
   </w:abstractNum>
-  <w:abstractNum w:abstractNumId="22">
+  <w:abstractNum w:abstractNumId="24">
     <w:nsid w:val="7BB76AAC"/>
     <w:multiLevelType w:val="hybridMultilevel"/>
     <w:tmpl w:val="FB30F768"/>
@@ -15188,7 +19366,7 @@
       </w:rPr>
     </w:lvl>
   </w:abstractNum>
-  <w:abstractNum w:abstractNumId="23">
+  <w:abstractNum w:abstractNumId="25">
     <w:nsid w:val="7C3E37CE"/>
     <w:multiLevelType w:val="hybridMultilevel"/>
     <w:tmpl w:val="6BE8351A"/>
@@ -15278,13 +19456,13 @@
     </w:lvl>
   </w:abstractNum>
   <w:num w:numId="1">
-    <w:abstractNumId w:val="23"/>
+    <w:abstractNumId w:val="25"/>
   </w:num>
   <w:num w:numId="2">
-    <w:abstractNumId w:val="22"/>
+    <w:abstractNumId w:val="24"/>
   </w:num>
   <w:num w:numId="3">
-    <w:abstractNumId w:val="19"/>
+    <w:abstractNumId w:val="21"/>
   </w:num>
   <w:num w:numId="4">
     <w:abstractNumId w:val="10"/>
@@ -15302,25 +19480,25 @@
     <w:abstractNumId w:val="3"/>
   </w:num>
   <w:num w:numId="9">
-    <w:abstractNumId w:val="21"/>
+    <w:abstractNumId w:val="23"/>
   </w:num>
   <w:num w:numId="10">
-    <w:abstractNumId w:val="14"/>
+    <w:abstractNumId w:val="15"/>
   </w:num>
   <w:num w:numId="11">
-    <w:abstractNumId w:val="15"/>
+    <w:abstractNumId w:val="16"/>
   </w:num>
   <w:num w:numId="12">
     <w:abstractNumId w:val="4"/>
   </w:num>
   <w:num w:numId="13">
-    <w:abstractNumId w:val="17"/>
+    <w:abstractNumId w:val="19"/>
   </w:num>
   <w:num w:numId="14">
     <w:abstractNumId w:val="13"/>
   </w:num>
   <w:num w:numId="15">
-    <w:abstractNumId w:val="20"/>
+    <w:abstractNumId w:val="22"/>
   </w:num>
   <w:num w:numId="16">
     <w:abstractNumId w:val="8"/>
@@ -15353,13 +19531,31 @@
     <w:abstractNumId w:val="7"/>
   </w:num>
   <w:num w:numId="24">
-    <w:abstractNumId w:val="18"/>
+    <w:abstractNumId w:val="20"/>
   </w:num>
   <w:num w:numId="25">
-    <w:abstractNumId w:val="16"/>
+    <w:abstractNumId w:val="17"/>
   </w:num>
   <w:num w:numId="26">
     <w:abstractNumId w:val="12"/>
+  </w:num>
+  <w:num w:numId="27">
+    <w:abstractNumId w:val="8"/>
+    <w:lvlOverride w:ilvl="0">
+      <w:startOverride w:val="1"/>
+    </w:lvlOverride>
+  </w:num>
+  <w:num w:numId="28">
+    <w:abstractNumId w:val="8"/>
+    <w:lvlOverride w:ilvl="0">
+      <w:startOverride w:val="1"/>
+    </w:lvlOverride>
+  </w:num>
+  <w:num w:numId="29">
+    <w:abstractNumId w:val="14"/>
+  </w:num>
+  <w:num w:numId="30">
+    <w:abstractNumId w:val="18"/>
   </w:num>
 </w:numbering>
 </file>
@@ -15619,7 +19815,6 @@
       <w:spacing w:after="0" w:line="240" w:lineRule="auto"/>
     </w:pPr>
     <w:tblPr>
-      <w:tblInd w:w="0" w:type="dxa"/>
       <w:tblBorders>
         <w:top w:val="single" w:sz="4" w:space="0" w:color="auto"/>
         <w:left w:val="single" w:sz="4" w:space="0" w:color="auto"/>
@@ -15628,12 +19823,6 @@
         <w:insideH w:val="single" w:sz="4" w:space="0" w:color="auto"/>
         <w:insideV w:val="single" w:sz="4" w:space="0" w:color="auto"/>
       </w:tblBorders>
-      <w:tblCellMar>
-        <w:top w:w="0" w:type="dxa"/>
-        <w:left w:w="108" w:type="dxa"/>
-        <w:bottom w:w="0" w:type="dxa"/>
-        <w:right w:w="108" w:type="dxa"/>
-      </w:tblCellMar>
     </w:tblPr>
   </w:style>
   <w:style w:type="character" w:styleId="PlaceholderText">
@@ -16077,7 +20266,6 @@
       <w:spacing w:after="0" w:line="240" w:lineRule="auto"/>
     </w:pPr>
     <w:tblPr>
-      <w:tblInd w:w="0" w:type="dxa"/>
       <w:tblBorders>
         <w:top w:val="single" w:sz="4" w:space="0" w:color="auto"/>
         <w:left w:val="single" w:sz="4" w:space="0" w:color="auto"/>
@@ -16086,12 +20274,6 @@
         <w:insideH w:val="single" w:sz="4" w:space="0" w:color="auto"/>
         <w:insideV w:val="single" w:sz="4" w:space="0" w:color="auto"/>
       </w:tblBorders>
-      <w:tblCellMar>
-        <w:top w:w="0" w:type="dxa"/>
-        <w:left w:w="108" w:type="dxa"/>
-        <w:bottom w:w="0" w:type="dxa"/>
-        <w:right w:w="108" w:type="dxa"/>
-      </w:tblCellMar>
     </w:tblPr>
   </w:style>
   <w:style w:type="character" w:styleId="PlaceholderText">
@@ -16535,7 +20717,7 @@
   <a:extraClrSchemeLst/>
   <a:extLst>
     <a:ext uri="{05A4C25C-085E-4340-85A3-A5531E510DB2}">
-      <thm15:themeFamily xmlns:thm15="http://schemas.microsoft.com/office/thememl/2012/main" xmlns="" name="Office Theme" id="{62F939B6-93AF-4DB8-9C6B-D6C7DFDC589F}" vid="{4A3C46E8-61CC-4603-A589-7422A47A8E4A}"/>
+      <thm15:themeFamily xmlns="" xmlns:thm15="http://schemas.microsoft.com/office/thememl/2012/main" name="Office Theme" id="{62F939B6-93AF-4DB8-9C6B-D6C7DFDC589F}" vid="{4A3C46E8-61CC-4603-A589-7422A47A8E4A}"/>
     </a:ext>
   </a:extLst>
 </a:theme>
@@ -16546,7 +20728,7 @@
 </file>
 
 <file path=customXml/itemProps1.xml><?xml version="1.0" encoding="utf-8"?>
-<ds:datastoreItem xmlns:ds="http://schemas.openxmlformats.org/officeDocument/2006/customXml" ds:itemID="{4FA479E8-1E13-49ED-B34F-8A87318AF8AA}">
+<ds:datastoreItem xmlns:ds="http://schemas.openxmlformats.org/officeDocument/2006/customXml" ds:itemID="{15285B38-0B61-475E-A4FD-C220C364B898}">
   <ds:schemaRefs>
     <ds:schemaRef ds:uri="http://schemas.openxmlformats.org/officeDocument/2006/bibliography"/>
   </ds:schemaRefs>

</xml_diff>